<commit_message>
2018/3/27 Update Bab 3 (Revisi 3)
</commit_message>
<xml_diff>
--- a/Revisi/BAB III(Revisi 3).docx
+++ b/Revisi/BAB III(Revisi 3).docx
@@ -148,39 +148,8 @@
           <w:sz w:val="24"/>
           <w:szCs w:val="24"/>
         </w:rPr>
-        <w:t xml:space="preserve">3.1 </w:t>
-      </w:r>
-      <w:proofErr w:type="spellStart"/>
-      <w:r>
-        <w:rPr>
-          <w:rFonts w:asciiTheme="majorBidi" w:hAnsiTheme="majorBidi" w:cstheme="majorBidi"/>
-          <w:b/>
-          <w:sz w:val="24"/>
-          <w:szCs w:val="24"/>
-        </w:rPr>
-        <w:t>Objek</w:t>
-      </w:r>
-      <w:proofErr w:type="spellEnd"/>
-      <w:r>
-        <w:rPr>
-          <w:rFonts w:asciiTheme="majorBidi" w:hAnsiTheme="majorBidi" w:cstheme="majorBidi"/>
-          <w:b/>
-          <w:sz w:val="24"/>
-          <w:szCs w:val="24"/>
-        </w:rPr>
-        <w:t xml:space="preserve"> </w:t>
-      </w:r>
-      <w:proofErr w:type="spellStart"/>
-      <w:r>
-        <w:rPr>
-          <w:rFonts w:asciiTheme="majorBidi" w:hAnsiTheme="majorBidi" w:cstheme="majorBidi"/>
-          <w:b/>
-          <w:sz w:val="24"/>
-          <w:szCs w:val="24"/>
-        </w:rPr>
-        <w:t>Penelitian</w:t>
-      </w:r>
-      <w:proofErr w:type="spellEnd"/>
+        <w:t>3.1 Objek Penelitian</w:t>
+      </w:r>
     </w:p>
     <w:p>
       <w:pPr>
@@ -228,49 +197,7 @@
         <w:rPr>
           <w:rFonts w:asciiTheme="majorBidi" w:hAnsiTheme="majorBidi" w:cstheme="majorBidi"/>
         </w:rPr>
-        <w:t xml:space="preserve"> </w:t>
-      </w:r>
-      <w:proofErr w:type="spellStart"/>
-      <w:r>
-        <w:rPr>
-          <w:rFonts w:asciiTheme="majorBidi" w:hAnsiTheme="majorBidi" w:cstheme="majorBidi"/>
-        </w:rPr>
-        <w:t>berdiri</w:t>
-      </w:r>
-      <w:proofErr w:type="spellEnd"/>
-      <w:r>
-        <w:rPr>
-          <w:rFonts w:asciiTheme="majorBidi" w:hAnsiTheme="majorBidi" w:cstheme="majorBidi"/>
-        </w:rPr>
-        <w:t xml:space="preserve"> </w:t>
-      </w:r>
-      <w:proofErr w:type="spellStart"/>
-      <w:r>
-        <w:rPr>
-          <w:rFonts w:asciiTheme="majorBidi" w:hAnsiTheme="majorBidi" w:cstheme="majorBidi"/>
-        </w:rPr>
-        <w:t>pada</w:t>
-      </w:r>
-      <w:proofErr w:type="spellEnd"/>
-      <w:r>
-        <w:rPr>
-          <w:rFonts w:asciiTheme="majorBidi" w:hAnsiTheme="majorBidi" w:cstheme="majorBidi"/>
-        </w:rPr>
-        <w:t xml:space="preserve"> </w:t>
-      </w:r>
-      <w:proofErr w:type="spellStart"/>
-      <w:r>
-        <w:rPr>
-          <w:rFonts w:asciiTheme="majorBidi" w:hAnsiTheme="majorBidi" w:cstheme="majorBidi"/>
-        </w:rPr>
-        <w:t>tanggal</w:t>
-      </w:r>
-      <w:proofErr w:type="spellEnd"/>
-      <w:r>
-        <w:rPr>
-          <w:rFonts w:asciiTheme="majorBidi" w:hAnsiTheme="majorBidi" w:cstheme="majorBidi"/>
-        </w:rPr>
-        <w:t xml:space="preserve"> </w:t>
+        <w:t xml:space="preserve"> berdiri pada tanggal </w:t>
       </w:r>
       <w:hyperlink r:id="rId7" w:tooltip="11" w:history="1">
         <w:r>
@@ -290,7 +217,6 @@
         <w:t xml:space="preserve"> </w:t>
       </w:r>
       <w:hyperlink r:id="rId8" w:tooltip="Juni" w:history="1">
-        <w:proofErr w:type="spellStart"/>
         <w:r>
           <w:rPr>
             <w:rStyle w:val="Hyperlink"/>
@@ -300,7 +226,6 @@
           </w:rPr>
           <w:t>Juni</w:t>
         </w:r>
-        <w:proofErr w:type="spellEnd"/>
       </w:hyperlink>
       <w:r>
         <w:rPr>
@@ -323,66 +248,9 @@
         <w:rPr>
           <w:rFonts w:asciiTheme="majorBidi" w:hAnsiTheme="majorBidi" w:cstheme="majorBidi"/>
         </w:rPr>
-        <w:t xml:space="preserve"> </w:t>
-      </w:r>
-      <w:proofErr w:type="spellStart"/>
-      <w:r>
-        <w:rPr>
-          <w:rFonts w:asciiTheme="majorBidi" w:hAnsiTheme="majorBidi" w:cstheme="majorBidi"/>
-        </w:rPr>
-        <w:t>dengan</w:t>
-      </w:r>
-      <w:proofErr w:type="spellEnd"/>
-      <w:r>
-        <w:rPr>
-          <w:rFonts w:asciiTheme="majorBidi" w:hAnsiTheme="majorBidi" w:cstheme="majorBidi"/>
-        </w:rPr>
-        <w:t xml:space="preserve"> </w:t>
-      </w:r>
-      <w:proofErr w:type="spellStart"/>
-      <w:r>
-        <w:rPr>
-          <w:rFonts w:asciiTheme="majorBidi" w:hAnsiTheme="majorBidi" w:cstheme="majorBidi"/>
-        </w:rPr>
-        <w:t>akta</w:t>
-      </w:r>
-      <w:proofErr w:type="spellEnd"/>
-      <w:r>
-        <w:rPr>
-          <w:rFonts w:asciiTheme="majorBidi" w:hAnsiTheme="majorBidi" w:cstheme="majorBidi"/>
-        </w:rPr>
-        <w:t xml:space="preserve"> </w:t>
-      </w:r>
-      <w:proofErr w:type="spellStart"/>
-      <w:r>
-        <w:rPr>
-          <w:rFonts w:asciiTheme="majorBidi" w:hAnsiTheme="majorBidi" w:cstheme="majorBidi"/>
-        </w:rPr>
-        <w:t>notaris</w:t>
-      </w:r>
-      <w:proofErr w:type="spellEnd"/>
-      <w:r>
-        <w:rPr>
-          <w:rFonts w:asciiTheme="majorBidi" w:hAnsiTheme="majorBidi" w:cstheme="majorBidi"/>
-        </w:rPr>
-        <w:t xml:space="preserve"> No 41 </w:t>
-      </w:r>
-      <w:proofErr w:type="spellStart"/>
-      <w:r>
-        <w:rPr>
-          <w:rFonts w:asciiTheme="majorBidi" w:hAnsiTheme="majorBidi" w:cstheme="majorBidi"/>
-        </w:rPr>
-        <w:t>didepan</w:t>
-      </w:r>
-      <w:proofErr w:type="spellEnd"/>
-      <w:r>
-        <w:rPr>
-          <w:rFonts w:asciiTheme="majorBidi" w:hAnsiTheme="majorBidi" w:cstheme="majorBidi"/>
-        </w:rPr>
-        <w:t xml:space="preserve"> </w:t>
+        <w:t xml:space="preserve"> dengan akta notaris No 41 didepan </w:t>
       </w:r>
       <w:hyperlink r:id="rId10" w:tooltip="Notaris" w:history="1">
-        <w:proofErr w:type="spellStart"/>
         <w:r>
           <w:rPr>
             <w:rStyle w:val="Hyperlink"/>
@@ -392,142 +260,14 @@
           </w:rPr>
           <w:t>notaris</w:t>
         </w:r>
-        <w:proofErr w:type="spellEnd"/>
       </w:hyperlink>
       <w:r>
         <w:rPr>
           <w:rFonts w:asciiTheme="majorBidi" w:hAnsiTheme="majorBidi" w:cstheme="majorBidi"/>
         </w:rPr>
-        <w:t xml:space="preserve"> </w:t>
-      </w:r>
-      <w:proofErr w:type="spellStart"/>
-      <w:r>
-        <w:rPr>
-          <w:rFonts w:asciiTheme="majorBidi" w:hAnsiTheme="majorBidi" w:cstheme="majorBidi"/>
-        </w:rPr>
-        <w:t>Dr</w:t>
-      </w:r>
-      <w:proofErr w:type="spellEnd"/>
-      <w:r>
-        <w:rPr>
-          <w:rFonts w:asciiTheme="majorBidi" w:hAnsiTheme="majorBidi" w:cstheme="majorBidi"/>
-        </w:rPr>
-        <w:t xml:space="preserve"> </w:t>
-      </w:r>
-      <w:proofErr w:type="spellStart"/>
-      <w:r>
-        <w:rPr>
-          <w:rFonts w:asciiTheme="majorBidi" w:hAnsiTheme="majorBidi" w:cstheme="majorBidi"/>
-        </w:rPr>
-        <w:t>Wiratni</w:t>
-      </w:r>
-      <w:proofErr w:type="spellEnd"/>
-      <w:r>
-        <w:rPr>
-          <w:rFonts w:asciiTheme="majorBidi" w:hAnsiTheme="majorBidi" w:cstheme="majorBidi"/>
-        </w:rPr>
-        <w:t xml:space="preserve"> Ahmadi SH. </w:t>
-      </w:r>
-      <w:proofErr w:type="spellStart"/>
-      <w:r>
-        <w:rPr>
-          <w:rFonts w:asciiTheme="majorBidi" w:hAnsiTheme="majorBidi" w:cstheme="majorBidi"/>
-        </w:rPr>
-        <w:t>Pendirian</w:t>
-      </w:r>
-      <w:proofErr w:type="spellEnd"/>
-      <w:r>
-        <w:rPr>
-          <w:rFonts w:asciiTheme="majorBidi" w:hAnsiTheme="majorBidi" w:cstheme="majorBidi"/>
-        </w:rPr>
-        <w:t xml:space="preserve"> YAPASIM </w:t>
-      </w:r>
-      <w:proofErr w:type="spellStart"/>
-      <w:r>
-        <w:rPr>
-          <w:rFonts w:asciiTheme="majorBidi" w:hAnsiTheme="majorBidi" w:cstheme="majorBidi"/>
-        </w:rPr>
-        <w:t>ini</w:t>
-      </w:r>
-      <w:proofErr w:type="spellEnd"/>
-      <w:r>
-        <w:rPr>
-          <w:rFonts w:asciiTheme="majorBidi" w:hAnsiTheme="majorBidi" w:cstheme="majorBidi"/>
-        </w:rPr>
-        <w:t xml:space="preserve"> </w:t>
-      </w:r>
-      <w:proofErr w:type="spellStart"/>
-      <w:r>
-        <w:rPr>
-          <w:rFonts w:asciiTheme="majorBidi" w:hAnsiTheme="majorBidi" w:cstheme="majorBidi"/>
-        </w:rPr>
-        <w:t>ditujukan</w:t>
-      </w:r>
-      <w:proofErr w:type="spellEnd"/>
-      <w:r>
-        <w:rPr>
-          <w:rFonts w:asciiTheme="majorBidi" w:hAnsiTheme="majorBidi" w:cstheme="majorBidi"/>
-        </w:rPr>
-        <w:t xml:space="preserve"> </w:t>
-      </w:r>
-      <w:proofErr w:type="spellStart"/>
-      <w:r>
-        <w:rPr>
-          <w:rFonts w:asciiTheme="majorBidi" w:hAnsiTheme="majorBidi" w:cstheme="majorBidi"/>
-        </w:rPr>
-        <w:t>untuk</w:t>
-      </w:r>
-      <w:proofErr w:type="spellEnd"/>
-      <w:r>
-        <w:rPr>
-          <w:rFonts w:asciiTheme="majorBidi" w:hAnsiTheme="majorBidi" w:cstheme="majorBidi"/>
-        </w:rPr>
-        <w:t xml:space="preserve"> </w:t>
-      </w:r>
-      <w:proofErr w:type="spellStart"/>
-      <w:r>
-        <w:rPr>
-          <w:rFonts w:asciiTheme="majorBidi" w:hAnsiTheme="majorBidi" w:cstheme="majorBidi"/>
-        </w:rPr>
-        <w:t>menjadi</w:t>
-      </w:r>
-      <w:proofErr w:type="spellEnd"/>
-      <w:r>
-        <w:rPr>
-          <w:rFonts w:asciiTheme="majorBidi" w:hAnsiTheme="majorBidi" w:cstheme="majorBidi"/>
-        </w:rPr>
-        <w:t xml:space="preserve"> </w:t>
-      </w:r>
-      <w:proofErr w:type="spellStart"/>
-      <w:r>
-        <w:rPr>
-          <w:rFonts w:asciiTheme="majorBidi" w:hAnsiTheme="majorBidi" w:cstheme="majorBidi"/>
-        </w:rPr>
-        <w:t>lembaga</w:t>
-      </w:r>
-      <w:proofErr w:type="spellEnd"/>
-      <w:r>
-        <w:rPr>
-          <w:rFonts w:asciiTheme="majorBidi" w:hAnsiTheme="majorBidi" w:cstheme="majorBidi"/>
-        </w:rPr>
-        <w:t xml:space="preserve"> </w:t>
-      </w:r>
-      <w:proofErr w:type="spellStart"/>
-      <w:r>
-        <w:rPr>
-          <w:rFonts w:asciiTheme="majorBidi" w:hAnsiTheme="majorBidi" w:cstheme="majorBidi"/>
-        </w:rPr>
-        <w:t>pengelola</w:t>
-      </w:r>
-      <w:proofErr w:type="spellEnd"/>
-      <w:r>
-        <w:rPr>
-          <w:rFonts w:asciiTheme="majorBidi" w:hAnsiTheme="majorBidi" w:cstheme="majorBidi"/>
-        </w:rPr>
-        <w:t xml:space="preserve"> </w:t>
+        <w:t xml:space="preserve"> Dr Wiratni Ahmadi SH. Pendirian YAPASIM ini ditujukan untuk menjadi lembaga pengelola </w:t>
       </w:r>
       <w:hyperlink r:id="rId11" w:tooltip="Pendidikan" w:history="1">
-        <w:proofErr w:type="spellStart"/>
         <w:r>
           <w:rPr>
             <w:rStyle w:val="Hyperlink"/>
@@ -537,268 +277,14 @@
           </w:rPr>
           <w:t>pendidikan</w:t>
         </w:r>
-        <w:proofErr w:type="spellEnd"/>
       </w:hyperlink>
       <w:r>
         <w:rPr>
           <w:rFonts w:asciiTheme="majorBidi" w:hAnsiTheme="majorBidi" w:cstheme="majorBidi"/>
         </w:rPr>
-        <w:t xml:space="preserve"> </w:t>
-      </w:r>
-      <w:proofErr w:type="spellStart"/>
-      <w:r>
-        <w:rPr>
-          <w:rFonts w:asciiTheme="majorBidi" w:hAnsiTheme="majorBidi" w:cstheme="majorBidi"/>
-        </w:rPr>
-        <w:t>tinggi</w:t>
-      </w:r>
-      <w:proofErr w:type="spellEnd"/>
-      <w:r>
-        <w:rPr>
-          <w:rFonts w:asciiTheme="majorBidi" w:hAnsiTheme="majorBidi" w:cstheme="majorBidi"/>
-        </w:rPr>
-        <w:t xml:space="preserve">. </w:t>
-      </w:r>
-      <w:proofErr w:type="spellStart"/>
-      <w:r>
-        <w:rPr>
-          <w:rFonts w:asciiTheme="majorBidi" w:hAnsiTheme="majorBidi" w:cstheme="majorBidi"/>
-        </w:rPr>
-        <w:t>Oleh</w:t>
-      </w:r>
-      <w:proofErr w:type="spellEnd"/>
-      <w:r>
-        <w:rPr>
-          <w:rFonts w:asciiTheme="majorBidi" w:hAnsiTheme="majorBidi" w:cstheme="majorBidi"/>
-        </w:rPr>
-        <w:t xml:space="preserve"> </w:t>
-      </w:r>
-      <w:proofErr w:type="spellStart"/>
-      <w:r>
-        <w:rPr>
-          <w:rFonts w:asciiTheme="majorBidi" w:hAnsiTheme="majorBidi" w:cstheme="majorBidi"/>
-        </w:rPr>
-        <w:t>karena</w:t>
-      </w:r>
-      <w:proofErr w:type="spellEnd"/>
-      <w:r>
-        <w:rPr>
-          <w:rFonts w:asciiTheme="majorBidi" w:hAnsiTheme="majorBidi" w:cstheme="majorBidi"/>
-        </w:rPr>
-        <w:t xml:space="preserve"> </w:t>
-      </w:r>
-      <w:proofErr w:type="spellStart"/>
-      <w:r>
-        <w:rPr>
-          <w:rFonts w:asciiTheme="majorBidi" w:hAnsiTheme="majorBidi" w:cstheme="majorBidi"/>
-        </w:rPr>
-        <w:t>itu</w:t>
-      </w:r>
-      <w:proofErr w:type="spellEnd"/>
-      <w:r>
-        <w:rPr>
-          <w:rFonts w:asciiTheme="majorBidi" w:hAnsiTheme="majorBidi" w:cstheme="majorBidi"/>
-        </w:rPr>
-        <w:t xml:space="preserve">, </w:t>
-      </w:r>
-      <w:proofErr w:type="spellStart"/>
-      <w:r>
-        <w:rPr>
-          <w:rFonts w:asciiTheme="majorBidi" w:hAnsiTheme="majorBidi" w:cstheme="majorBidi"/>
-        </w:rPr>
-        <w:t>setelah</w:t>
-      </w:r>
-      <w:proofErr w:type="spellEnd"/>
-      <w:r>
-        <w:rPr>
-          <w:rFonts w:asciiTheme="majorBidi" w:hAnsiTheme="majorBidi" w:cstheme="majorBidi"/>
-        </w:rPr>
-        <w:t xml:space="preserve"> YAPASIM </w:t>
-      </w:r>
-      <w:proofErr w:type="spellStart"/>
-      <w:r>
-        <w:rPr>
-          <w:rFonts w:asciiTheme="majorBidi" w:hAnsiTheme="majorBidi" w:cstheme="majorBidi"/>
-        </w:rPr>
-        <w:t>berdiri</w:t>
-      </w:r>
-      <w:proofErr w:type="spellEnd"/>
-      <w:r>
-        <w:rPr>
-          <w:rFonts w:asciiTheme="majorBidi" w:hAnsiTheme="majorBidi" w:cstheme="majorBidi"/>
-        </w:rPr>
-        <w:t xml:space="preserve"> </w:t>
-      </w:r>
-      <w:proofErr w:type="spellStart"/>
-      <w:r>
-        <w:rPr>
-          <w:rFonts w:asciiTheme="majorBidi" w:hAnsiTheme="majorBidi" w:cstheme="majorBidi"/>
-        </w:rPr>
-        <w:t>tidak</w:t>
-      </w:r>
-      <w:proofErr w:type="spellEnd"/>
-      <w:r>
-        <w:rPr>
-          <w:rFonts w:asciiTheme="majorBidi" w:hAnsiTheme="majorBidi" w:cstheme="majorBidi"/>
-        </w:rPr>
-        <w:t xml:space="preserve"> </w:t>
-      </w:r>
-      <w:proofErr w:type="spellStart"/>
-      <w:r>
-        <w:rPr>
-          <w:rFonts w:asciiTheme="majorBidi" w:hAnsiTheme="majorBidi" w:cstheme="majorBidi"/>
-        </w:rPr>
-        <w:t>berapa</w:t>
-      </w:r>
-      <w:proofErr w:type="spellEnd"/>
-      <w:r>
-        <w:rPr>
-          <w:rFonts w:asciiTheme="majorBidi" w:hAnsiTheme="majorBidi" w:cstheme="majorBidi"/>
-        </w:rPr>
-        <w:t xml:space="preserve"> lama </w:t>
-      </w:r>
-      <w:proofErr w:type="spellStart"/>
-      <w:r>
-        <w:rPr>
-          <w:rFonts w:asciiTheme="majorBidi" w:hAnsiTheme="majorBidi" w:cstheme="majorBidi"/>
-        </w:rPr>
-        <w:t>sesudah</w:t>
-      </w:r>
-      <w:proofErr w:type="spellEnd"/>
-      <w:r>
-        <w:rPr>
-          <w:rFonts w:asciiTheme="majorBidi" w:hAnsiTheme="majorBidi" w:cstheme="majorBidi"/>
-        </w:rPr>
-        <w:t xml:space="preserve"> </w:t>
-      </w:r>
-      <w:proofErr w:type="spellStart"/>
-      <w:r>
-        <w:rPr>
-          <w:rFonts w:asciiTheme="majorBidi" w:hAnsiTheme="majorBidi" w:cstheme="majorBidi"/>
-        </w:rPr>
-        <w:t>itu</w:t>
-      </w:r>
-      <w:proofErr w:type="spellEnd"/>
-      <w:r>
-        <w:rPr>
-          <w:rFonts w:asciiTheme="majorBidi" w:hAnsiTheme="majorBidi" w:cstheme="majorBidi"/>
-        </w:rPr>
-        <w:t xml:space="preserve"> </w:t>
-      </w:r>
-      <w:proofErr w:type="spellStart"/>
-      <w:r>
-        <w:rPr>
-          <w:rFonts w:asciiTheme="majorBidi" w:hAnsiTheme="majorBidi" w:cstheme="majorBidi"/>
-        </w:rPr>
-        <w:t>pendiri</w:t>
-      </w:r>
-      <w:proofErr w:type="spellEnd"/>
-      <w:r>
-        <w:rPr>
-          <w:rFonts w:asciiTheme="majorBidi" w:hAnsiTheme="majorBidi" w:cstheme="majorBidi"/>
-        </w:rPr>
-        <w:t xml:space="preserve"> </w:t>
-      </w:r>
-      <w:proofErr w:type="spellStart"/>
-      <w:r>
-        <w:rPr>
-          <w:rFonts w:asciiTheme="majorBidi" w:hAnsiTheme="majorBidi" w:cstheme="majorBidi"/>
-        </w:rPr>
-        <w:t>mengajukan</w:t>
-      </w:r>
-      <w:proofErr w:type="spellEnd"/>
-      <w:r>
-        <w:rPr>
-          <w:rFonts w:asciiTheme="majorBidi" w:hAnsiTheme="majorBidi" w:cstheme="majorBidi"/>
-        </w:rPr>
-        <w:t xml:space="preserve"> </w:t>
-      </w:r>
-      <w:proofErr w:type="spellStart"/>
-      <w:r>
-        <w:rPr>
-          <w:rFonts w:asciiTheme="majorBidi" w:hAnsiTheme="majorBidi" w:cstheme="majorBidi"/>
-        </w:rPr>
-        <w:t>izin</w:t>
-      </w:r>
-      <w:proofErr w:type="spellEnd"/>
-      <w:r>
-        <w:rPr>
-          <w:rFonts w:asciiTheme="majorBidi" w:hAnsiTheme="majorBidi" w:cstheme="majorBidi"/>
-        </w:rPr>
-        <w:t xml:space="preserve"> </w:t>
-      </w:r>
-      <w:proofErr w:type="spellStart"/>
-      <w:r>
-        <w:rPr>
-          <w:rFonts w:asciiTheme="majorBidi" w:hAnsiTheme="majorBidi" w:cstheme="majorBidi"/>
-        </w:rPr>
-        <w:t>kepada</w:t>
-      </w:r>
-      <w:proofErr w:type="spellEnd"/>
-      <w:r>
-        <w:rPr>
-          <w:rFonts w:asciiTheme="majorBidi" w:hAnsiTheme="majorBidi" w:cstheme="majorBidi"/>
-        </w:rPr>
-        <w:t xml:space="preserve"> </w:t>
-      </w:r>
-      <w:proofErr w:type="spellStart"/>
-      <w:r>
-        <w:rPr>
-          <w:rFonts w:asciiTheme="majorBidi" w:hAnsiTheme="majorBidi" w:cstheme="majorBidi"/>
-        </w:rPr>
-        <w:t>Direktur</w:t>
-      </w:r>
-      <w:proofErr w:type="spellEnd"/>
-      <w:r>
-        <w:rPr>
-          <w:rFonts w:asciiTheme="majorBidi" w:hAnsiTheme="majorBidi" w:cstheme="majorBidi"/>
-        </w:rPr>
-        <w:t xml:space="preserve"> </w:t>
-      </w:r>
-      <w:proofErr w:type="spellStart"/>
-      <w:r>
-        <w:rPr>
-          <w:rFonts w:asciiTheme="majorBidi" w:hAnsiTheme="majorBidi" w:cstheme="majorBidi"/>
-        </w:rPr>
-        <w:t>Jenderal</w:t>
-      </w:r>
-      <w:proofErr w:type="spellEnd"/>
-      <w:r>
-        <w:rPr>
-          <w:rFonts w:asciiTheme="majorBidi" w:hAnsiTheme="majorBidi" w:cstheme="majorBidi"/>
-        </w:rPr>
-        <w:t xml:space="preserve"> </w:t>
-      </w:r>
-      <w:proofErr w:type="spellStart"/>
-      <w:r>
-        <w:rPr>
-          <w:rFonts w:asciiTheme="majorBidi" w:hAnsiTheme="majorBidi" w:cstheme="majorBidi"/>
-        </w:rPr>
-        <w:t>Pendidikan</w:t>
-      </w:r>
-      <w:proofErr w:type="spellEnd"/>
-      <w:r>
-        <w:rPr>
-          <w:rFonts w:asciiTheme="majorBidi" w:hAnsiTheme="majorBidi" w:cstheme="majorBidi"/>
-        </w:rPr>
-        <w:t xml:space="preserve"> Tinggi </w:t>
-      </w:r>
-      <w:proofErr w:type="spellStart"/>
-      <w:r>
-        <w:rPr>
-          <w:rFonts w:asciiTheme="majorBidi" w:hAnsiTheme="majorBidi" w:cstheme="majorBidi"/>
-        </w:rPr>
-        <w:t>Departemen</w:t>
-      </w:r>
-      <w:proofErr w:type="spellEnd"/>
-      <w:r>
-        <w:rPr>
-          <w:rFonts w:asciiTheme="majorBidi" w:hAnsiTheme="majorBidi" w:cstheme="majorBidi"/>
-        </w:rPr>
-        <w:t xml:space="preserve"> </w:t>
+        <w:t xml:space="preserve"> tinggi. Oleh karena itu, setelah YAPASIM berdiri tidak berapa lama sesudah itu pendiri mengajukan izin kepada Direktur Jenderal Pendidikan Tinggi Departemen </w:t>
       </w:r>
       <w:hyperlink r:id="rId12" w:tooltip="Pendidikan" w:history="1">
-        <w:proofErr w:type="spellStart"/>
         <w:r>
           <w:rPr>
             <w:rStyle w:val="Hyperlink"/>
@@ -808,141 +294,12 @@
           </w:rPr>
           <w:t>Pendidikan</w:t>
         </w:r>
-        <w:proofErr w:type="spellEnd"/>
       </w:hyperlink>
       <w:r>
         <w:rPr>
           <w:rFonts w:asciiTheme="majorBidi" w:hAnsiTheme="majorBidi" w:cstheme="majorBidi"/>
         </w:rPr>
-        <w:t xml:space="preserve"> </w:t>
-      </w:r>
-      <w:proofErr w:type="spellStart"/>
-      <w:r>
-        <w:rPr>
-          <w:rFonts w:asciiTheme="majorBidi" w:hAnsiTheme="majorBidi" w:cstheme="majorBidi"/>
-        </w:rPr>
-        <w:t>dan</w:t>
-      </w:r>
-      <w:proofErr w:type="spellEnd"/>
-      <w:r>
-        <w:rPr>
-          <w:rFonts w:asciiTheme="majorBidi" w:hAnsiTheme="majorBidi" w:cstheme="majorBidi"/>
-        </w:rPr>
-        <w:t xml:space="preserve"> </w:t>
-      </w:r>
-      <w:proofErr w:type="spellStart"/>
-      <w:r>
-        <w:rPr>
-          <w:rFonts w:asciiTheme="majorBidi" w:hAnsiTheme="majorBidi" w:cstheme="majorBidi"/>
-        </w:rPr>
-        <w:t>Kebudayaan</w:t>
-      </w:r>
-      <w:proofErr w:type="spellEnd"/>
-      <w:r>
-        <w:rPr>
-          <w:rFonts w:asciiTheme="majorBidi" w:hAnsiTheme="majorBidi" w:cstheme="majorBidi"/>
-        </w:rPr>
-        <w:t xml:space="preserve"> </w:t>
-      </w:r>
-      <w:proofErr w:type="spellStart"/>
-      <w:r>
-        <w:rPr>
-          <w:rFonts w:asciiTheme="majorBidi" w:hAnsiTheme="majorBidi" w:cstheme="majorBidi"/>
-        </w:rPr>
-        <w:t>untuk</w:t>
-      </w:r>
-      <w:proofErr w:type="spellEnd"/>
-      <w:r>
-        <w:rPr>
-          <w:rFonts w:asciiTheme="majorBidi" w:hAnsiTheme="majorBidi" w:cstheme="majorBidi"/>
-        </w:rPr>
-        <w:t xml:space="preserve"> </w:t>
-      </w:r>
-      <w:proofErr w:type="spellStart"/>
-      <w:r>
-        <w:rPr>
-          <w:rFonts w:asciiTheme="majorBidi" w:hAnsiTheme="majorBidi" w:cstheme="majorBidi"/>
-        </w:rPr>
-        <w:t>mendirikan</w:t>
-      </w:r>
-      <w:proofErr w:type="spellEnd"/>
-      <w:r>
-        <w:rPr>
-          <w:rFonts w:asciiTheme="majorBidi" w:hAnsiTheme="majorBidi" w:cstheme="majorBidi"/>
-        </w:rPr>
-        <w:t xml:space="preserve"> </w:t>
-      </w:r>
-      <w:proofErr w:type="spellStart"/>
-      <w:r>
-        <w:rPr>
-          <w:rFonts w:asciiTheme="majorBidi" w:hAnsiTheme="majorBidi" w:cstheme="majorBidi"/>
-        </w:rPr>
-        <w:t>Sekolah</w:t>
-      </w:r>
-      <w:proofErr w:type="spellEnd"/>
-      <w:r>
-        <w:rPr>
-          <w:rFonts w:asciiTheme="majorBidi" w:hAnsiTheme="majorBidi" w:cstheme="majorBidi"/>
-        </w:rPr>
-        <w:t xml:space="preserve"> Tinggi </w:t>
-      </w:r>
-      <w:proofErr w:type="spellStart"/>
-      <w:r>
-        <w:rPr>
-          <w:rFonts w:asciiTheme="majorBidi" w:hAnsiTheme="majorBidi" w:cstheme="majorBidi"/>
-        </w:rPr>
-        <w:t>Ilmu</w:t>
-      </w:r>
-      <w:proofErr w:type="spellEnd"/>
-      <w:r>
-        <w:rPr>
-          <w:rFonts w:asciiTheme="majorBidi" w:hAnsiTheme="majorBidi" w:cstheme="majorBidi"/>
-        </w:rPr>
-        <w:t xml:space="preserve"> </w:t>
-      </w:r>
-      <w:proofErr w:type="spellStart"/>
-      <w:r>
-        <w:rPr>
-          <w:rFonts w:asciiTheme="majorBidi" w:hAnsiTheme="majorBidi" w:cstheme="majorBidi"/>
-        </w:rPr>
-        <w:t>Ekonomi</w:t>
-      </w:r>
-      <w:proofErr w:type="spellEnd"/>
-      <w:r>
-        <w:rPr>
-          <w:rFonts w:asciiTheme="majorBidi" w:hAnsiTheme="majorBidi" w:cstheme="majorBidi"/>
-        </w:rPr>
-        <w:t xml:space="preserve"> yang </w:t>
-      </w:r>
-      <w:proofErr w:type="spellStart"/>
-      <w:r>
-        <w:rPr>
-          <w:rFonts w:asciiTheme="majorBidi" w:hAnsiTheme="majorBidi" w:cstheme="majorBidi"/>
-        </w:rPr>
-        <w:t>diberi</w:t>
-      </w:r>
-      <w:proofErr w:type="spellEnd"/>
-      <w:r>
-        <w:rPr>
-          <w:rFonts w:asciiTheme="majorBidi" w:hAnsiTheme="majorBidi" w:cstheme="majorBidi"/>
-        </w:rPr>
-        <w:t xml:space="preserve"> </w:t>
-      </w:r>
-      <w:proofErr w:type="spellStart"/>
-      <w:proofErr w:type="gramStart"/>
-      <w:r>
-        <w:rPr>
-          <w:rFonts w:asciiTheme="majorBidi" w:hAnsiTheme="majorBidi" w:cstheme="majorBidi"/>
-        </w:rPr>
-        <w:t>nama</w:t>
-      </w:r>
-      <w:proofErr w:type="spellEnd"/>
-      <w:proofErr w:type="gramEnd"/>
-      <w:r>
-        <w:rPr>
-          <w:rFonts w:asciiTheme="majorBidi" w:hAnsiTheme="majorBidi" w:cstheme="majorBidi"/>
-        </w:rPr>
-        <w:t xml:space="preserve"> </w:t>
+        <w:t xml:space="preserve"> dan Kebudayaan untuk mendirikan Sekolah Tinggi Ilmu Ekonomi yang diberi nama </w:t>
       </w:r>
       <w:r>
         <w:rPr>
@@ -980,175 +337,7 @@
         <w:rPr>
           <w:rFonts w:asciiTheme="majorBidi" w:hAnsiTheme="majorBidi" w:cstheme="majorBidi"/>
         </w:rPr>
-        <w:t xml:space="preserve">Dan </w:t>
-      </w:r>
-      <w:proofErr w:type="spellStart"/>
-      <w:r>
-        <w:rPr>
-          <w:rFonts w:asciiTheme="majorBidi" w:hAnsiTheme="majorBidi" w:cstheme="majorBidi"/>
-        </w:rPr>
-        <w:t>pada</w:t>
-      </w:r>
-      <w:proofErr w:type="spellEnd"/>
-      <w:r>
-        <w:rPr>
-          <w:rFonts w:asciiTheme="majorBidi" w:hAnsiTheme="majorBidi" w:cstheme="majorBidi"/>
-        </w:rPr>
-        <w:t xml:space="preserve"> </w:t>
-      </w:r>
-      <w:proofErr w:type="spellStart"/>
-      <w:r>
-        <w:rPr>
-          <w:rFonts w:asciiTheme="majorBidi" w:hAnsiTheme="majorBidi" w:cstheme="majorBidi"/>
-        </w:rPr>
-        <w:t>akhirnya</w:t>
-      </w:r>
-      <w:proofErr w:type="spellEnd"/>
-      <w:r>
-        <w:rPr>
-          <w:rFonts w:asciiTheme="majorBidi" w:hAnsiTheme="majorBidi" w:cstheme="majorBidi"/>
-        </w:rPr>
-        <w:t xml:space="preserve"> </w:t>
-      </w:r>
-      <w:proofErr w:type="spellStart"/>
-      <w:r>
-        <w:rPr>
-          <w:rFonts w:asciiTheme="majorBidi" w:hAnsiTheme="majorBidi" w:cstheme="majorBidi"/>
-        </w:rPr>
-        <w:t>permohonan</w:t>
-      </w:r>
-      <w:proofErr w:type="spellEnd"/>
-      <w:r>
-        <w:rPr>
-          <w:rFonts w:asciiTheme="majorBidi" w:hAnsiTheme="majorBidi" w:cstheme="majorBidi"/>
-        </w:rPr>
-        <w:t xml:space="preserve"> </w:t>
-      </w:r>
-      <w:proofErr w:type="spellStart"/>
-      <w:r>
-        <w:rPr>
-          <w:rFonts w:asciiTheme="majorBidi" w:hAnsiTheme="majorBidi" w:cstheme="majorBidi"/>
-        </w:rPr>
-        <w:t>tersebut</w:t>
-      </w:r>
-      <w:proofErr w:type="spellEnd"/>
-      <w:r>
-        <w:rPr>
-          <w:rFonts w:asciiTheme="majorBidi" w:hAnsiTheme="majorBidi" w:cstheme="majorBidi"/>
-        </w:rPr>
-        <w:t xml:space="preserve"> </w:t>
-      </w:r>
-      <w:proofErr w:type="spellStart"/>
-      <w:r>
-        <w:rPr>
-          <w:rFonts w:asciiTheme="majorBidi" w:hAnsiTheme="majorBidi" w:cstheme="majorBidi"/>
-        </w:rPr>
-        <w:t>dikabulkan</w:t>
-      </w:r>
-      <w:proofErr w:type="spellEnd"/>
-      <w:r>
-        <w:rPr>
-          <w:rFonts w:asciiTheme="majorBidi" w:hAnsiTheme="majorBidi" w:cstheme="majorBidi"/>
-        </w:rPr>
-        <w:t xml:space="preserve"> </w:t>
-      </w:r>
-      <w:proofErr w:type="spellStart"/>
-      <w:r>
-        <w:rPr>
-          <w:rFonts w:asciiTheme="majorBidi" w:hAnsiTheme="majorBidi" w:cstheme="majorBidi"/>
-        </w:rPr>
-        <w:t>oleh</w:t>
-      </w:r>
-      <w:proofErr w:type="spellEnd"/>
-      <w:r>
-        <w:rPr>
-          <w:rFonts w:asciiTheme="majorBidi" w:hAnsiTheme="majorBidi" w:cstheme="majorBidi"/>
-        </w:rPr>
-        <w:t xml:space="preserve"> </w:t>
-      </w:r>
-      <w:proofErr w:type="spellStart"/>
-      <w:r>
-        <w:rPr>
-          <w:rFonts w:asciiTheme="majorBidi" w:hAnsiTheme="majorBidi" w:cstheme="majorBidi"/>
-        </w:rPr>
-        <w:t>Menteri</w:t>
-      </w:r>
-      <w:proofErr w:type="spellEnd"/>
-      <w:r>
-        <w:rPr>
-          <w:rFonts w:asciiTheme="majorBidi" w:hAnsiTheme="majorBidi" w:cstheme="majorBidi"/>
-        </w:rPr>
-        <w:t xml:space="preserve"> </w:t>
-      </w:r>
-      <w:proofErr w:type="spellStart"/>
-      <w:r>
-        <w:rPr>
-          <w:rFonts w:asciiTheme="majorBidi" w:hAnsiTheme="majorBidi" w:cstheme="majorBidi"/>
-        </w:rPr>
-        <w:t>pendidikan</w:t>
-      </w:r>
-      <w:proofErr w:type="spellEnd"/>
-      <w:r>
-        <w:rPr>
-          <w:rFonts w:asciiTheme="majorBidi" w:hAnsiTheme="majorBidi" w:cstheme="majorBidi"/>
-        </w:rPr>
-        <w:t xml:space="preserve"> </w:t>
-      </w:r>
-      <w:proofErr w:type="spellStart"/>
-      <w:r>
-        <w:rPr>
-          <w:rFonts w:asciiTheme="majorBidi" w:hAnsiTheme="majorBidi" w:cstheme="majorBidi"/>
-        </w:rPr>
-        <w:t>dan</w:t>
-      </w:r>
-      <w:proofErr w:type="spellEnd"/>
-      <w:r>
-        <w:rPr>
-          <w:rFonts w:asciiTheme="majorBidi" w:hAnsiTheme="majorBidi" w:cstheme="majorBidi"/>
-        </w:rPr>
-        <w:t xml:space="preserve"> </w:t>
-      </w:r>
-      <w:proofErr w:type="spellStart"/>
-      <w:r>
-        <w:rPr>
-          <w:rFonts w:asciiTheme="majorBidi" w:hAnsiTheme="majorBidi" w:cstheme="majorBidi"/>
-        </w:rPr>
-        <w:t>kebudayaan</w:t>
-      </w:r>
-      <w:proofErr w:type="spellEnd"/>
-      <w:r>
-        <w:rPr>
-          <w:rFonts w:asciiTheme="majorBidi" w:hAnsiTheme="majorBidi" w:cstheme="majorBidi"/>
-        </w:rPr>
-        <w:t xml:space="preserve"> </w:t>
-      </w:r>
-      <w:proofErr w:type="spellStart"/>
-      <w:r>
-        <w:rPr>
-          <w:rFonts w:asciiTheme="majorBidi" w:hAnsiTheme="majorBidi" w:cstheme="majorBidi"/>
-        </w:rPr>
-        <w:t>pada</w:t>
-      </w:r>
-      <w:proofErr w:type="spellEnd"/>
-      <w:r>
-        <w:rPr>
-          <w:rFonts w:asciiTheme="majorBidi" w:hAnsiTheme="majorBidi" w:cstheme="majorBidi"/>
-        </w:rPr>
-        <w:t xml:space="preserve"> </w:t>
-      </w:r>
-      <w:proofErr w:type="spellStart"/>
-      <w:r>
-        <w:rPr>
-          <w:rFonts w:asciiTheme="majorBidi" w:hAnsiTheme="majorBidi" w:cstheme="majorBidi"/>
-        </w:rPr>
-        <w:t>tanggal</w:t>
-      </w:r>
-      <w:proofErr w:type="spellEnd"/>
-      <w:r>
-        <w:rPr>
-          <w:rFonts w:asciiTheme="majorBidi" w:hAnsiTheme="majorBidi" w:cstheme="majorBidi"/>
-        </w:rPr>
-        <w:t xml:space="preserve"> </w:t>
+        <w:t xml:space="preserve">Dan pada akhirnya permohonan tersebut dikabulkan oleh Menteri pendidikan dan kebudayaan pada tanggal </w:t>
       </w:r>
       <w:hyperlink r:id="rId13" w:tooltip="4" w:history="1">
         <w:r>
@@ -1168,7 +357,6 @@
         <w:t xml:space="preserve"> </w:t>
       </w:r>
       <w:hyperlink r:id="rId14" w:tooltip="Desember" w:history="1">
-        <w:proofErr w:type="spellStart"/>
         <w:r>
           <w:rPr>
             <w:rStyle w:val="Hyperlink"/>
@@ -1178,7 +366,6 @@
           </w:rPr>
           <w:t>Desember</w:t>
         </w:r>
-        <w:proofErr w:type="spellEnd"/>
       </w:hyperlink>
       <w:r>
         <w:rPr>
@@ -1201,119 +388,7 @@
         <w:rPr>
           <w:rFonts w:asciiTheme="majorBidi" w:hAnsiTheme="majorBidi" w:cstheme="majorBidi"/>
         </w:rPr>
-        <w:t xml:space="preserve"> </w:t>
-      </w:r>
-      <w:proofErr w:type="spellStart"/>
-      <w:r>
-        <w:rPr>
-          <w:rFonts w:asciiTheme="majorBidi" w:hAnsiTheme="majorBidi" w:cstheme="majorBidi"/>
-        </w:rPr>
-        <w:t>dengan</w:t>
-      </w:r>
-      <w:proofErr w:type="spellEnd"/>
-      <w:r>
-        <w:rPr>
-          <w:rFonts w:asciiTheme="majorBidi" w:hAnsiTheme="majorBidi" w:cstheme="majorBidi"/>
-        </w:rPr>
-        <w:t xml:space="preserve"> </w:t>
-      </w:r>
-      <w:proofErr w:type="spellStart"/>
-      <w:r>
-        <w:rPr>
-          <w:rFonts w:asciiTheme="majorBidi" w:hAnsiTheme="majorBidi" w:cstheme="majorBidi"/>
-        </w:rPr>
-        <w:t>dikeluarkannya</w:t>
-      </w:r>
-      <w:proofErr w:type="spellEnd"/>
-      <w:r>
-        <w:rPr>
-          <w:rFonts w:asciiTheme="majorBidi" w:hAnsiTheme="majorBidi" w:cstheme="majorBidi"/>
-        </w:rPr>
-        <w:t xml:space="preserve"> SK </w:t>
-      </w:r>
-      <w:proofErr w:type="spellStart"/>
-      <w:r>
-        <w:rPr>
-          <w:rFonts w:asciiTheme="majorBidi" w:hAnsiTheme="majorBidi" w:cstheme="majorBidi"/>
-        </w:rPr>
-        <w:t>Menteri</w:t>
-      </w:r>
-      <w:proofErr w:type="spellEnd"/>
-      <w:r>
-        <w:rPr>
-          <w:rFonts w:asciiTheme="majorBidi" w:hAnsiTheme="majorBidi" w:cstheme="majorBidi"/>
-        </w:rPr>
-        <w:t xml:space="preserve"> </w:t>
-      </w:r>
-      <w:proofErr w:type="spellStart"/>
-      <w:r>
-        <w:rPr>
-          <w:rFonts w:asciiTheme="majorBidi" w:hAnsiTheme="majorBidi" w:cstheme="majorBidi"/>
-        </w:rPr>
-        <w:t>Pendidikan</w:t>
-      </w:r>
-      <w:proofErr w:type="spellEnd"/>
-      <w:r>
-        <w:rPr>
-          <w:rFonts w:asciiTheme="majorBidi" w:hAnsiTheme="majorBidi" w:cstheme="majorBidi"/>
-        </w:rPr>
-        <w:t xml:space="preserve"> </w:t>
-      </w:r>
-      <w:proofErr w:type="spellStart"/>
-      <w:r>
-        <w:rPr>
-          <w:rFonts w:asciiTheme="majorBidi" w:hAnsiTheme="majorBidi" w:cstheme="majorBidi"/>
-        </w:rPr>
-        <w:t>dan</w:t>
-      </w:r>
-      <w:proofErr w:type="spellEnd"/>
-      <w:r>
-        <w:rPr>
-          <w:rFonts w:asciiTheme="majorBidi" w:hAnsiTheme="majorBidi" w:cstheme="majorBidi"/>
-        </w:rPr>
-        <w:t xml:space="preserve"> </w:t>
-      </w:r>
-      <w:proofErr w:type="spellStart"/>
-      <w:r>
-        <w:rPr>
-          <w:rFonts w:asciiTheme="majorBidi" w:hAnsiTheme="majorBidi" w:cstheme="majorBidi"/>
-        </w:rPr>
-        <w:t>Kebudayaan</w:t>
-      </w:r>
-      <w:proofErr w:type="spellEnd"/>
-      <w:r>
-        <w:rPr>
-          <w:rFonts w:asciiTheme="majorBidi" w:hAnsiTheme="majorBidi" w:cstheme="majorBidi"/>
-        </w:rPr>
-        <w:t xml:space="preserve"> RI No.80/D/0/1996 </w:t>
-      </w:r>
-      <w:proofErr w:type="spellStart"/>
-      <w:r>
-        <w:rPr>
-          <w:rFonts w:asciiTheme="majorBidi" w:hAnsiTheme="majorBidi" w:cstheme="majorBidi"/>
-        </w:rPr>
-        <w:t>tentang</w:t>
-      </w:r>
-      <w:proofErr w:type="spellEnd"/>
-      <w:r>
-        <w:rPr>
-          <w:rFonts w:asciiTheme="majorBidi" w:hAnsiTheme="majorBidi" w:cstheme="majorBidi"/>
-        </w:rPr>
-        <w:t xml:space="preserve"> </w:t>
-      </w:r>
-      <w:proofErr w:type="spellStart"/>
-      <w:r>
-        <w:rPr>
-          <w:rFonts w:asciiTheme="majorBidi" w:hAnsiTheme="majorBidi" w:cstheme="majorBidi"/>
-        </w:rPr>
-        <w:t>izin</w:t>
-      </w:r>
-      <w:proofErr w:type="spellEnd"/>
-      <w:r>
-        <w:rPr>
-          <w:rFonts w:asciiTheme="majorBidi" w:hAnsiTheme="majorBidi" w:cstheme="majorBidi"/>
-        </w:rPr>
-        <w:t xml:space="preserve"> </w:t>
+        <w:t xml:space="preserve"> dengan dikeluarkannya SK Menteri Pendidikan dan Kebudayaan RI No.80/D/0/1996 tentang izin </w:t>
       </w:r>
       <w:r>
         <w:rPr>
@@ -1327,94 +402,9 @@
         <w:rPr>
           <w:rFonts w:asciiTheme="majorBidi" w:hAnsiTheme="majorBidi" w:cstheme="majorBidi"/>
         </w:rPr>
-        <w:t xml:space="preserve"> yang </w:t>
-      </w:r>
-      <w:proofErr w:type="spellStart"/>
-      <w:r>
-        <w:rPr>
-          <w:rFonts w:asciiTheme="majorBidi" w:hAnsiTheme="majorBidi" w:cstheme="majorBidi"/>
-        </w:rPr>
-        <w:t>terdiri</w:t>
-      </w:r>
-      <w:proofErr w:type="spellEnd"/>
-      <w:r>
-        <w:rPr>
-          <w:rFonts w:asciiTheme="majorBidi" w:hAnsiTheme="majorBidi" w:cstheme="majorBidi"/>
-        </w:rPr>
-        <w:t xml:space="preserve"> </w:t>
-      </w:r>
-      <w:proofErr w:type="spellStart"/>
-      <w:r>
-        <w:rPr>
-          <w:rFonts w:asciiTheme="majorBidi" w:hAnsiTheme="majorBidi" w:cstheme="majorBidi"/>
-        </w:rPr>
-        <w:t>dari</w:t>
-      </w:r>
-      <w:proofErr w:type="spellEnd"/>
-      <w:r>
-        <w:rPr>
-          <w:rFonts w:asciiTheme="majorBidi" w:hAnsiTheme="majorBidi" w:cstheme="majorBidi"/>
-        </w:rPr>
-        <w:t xml:space="preserve"> </w:t>
-      </w:r>
-      <w:proofErr w:type="spellStart"/>
-      <w:r>
-        <w:rPr>
-          <w:rFonts w:asciiTheme="majorBidi" w:hAnsiTheme="majorBidi" w:cstheme="majorBidi"/>
-        </w:rPr>
-        <w:t>dua</w:t>
-      </w:r>
-      <w:proofErr w:type="spellEnd"/>
-      <w:r>
-        <w:rPr>
-          <w:rFonts w:asciiTheme="majorBidi" w:hAnsiTheme="majorBidi" w:cstheme="majorBidi"/>
-        </w:rPr>
-        <w:t xml:space="preserve"> </w:t>
-      </w:r>
-      <w:proofErr w:type="spellStart"/>
-      <w:r>
-        <w:rPr>
-          <w:rFonts w:asciiTheme="majorBidi" w:hAnsiTheme="majorBidi" w:cstheme="majorBidi"/>
-        </w:rPr>
-        <w:t>jurusan</w:t>
-      </w:r>
-      <w:proofErr w:type="spellEnd"/>
-      <w:r>
-        <w:rPr>
-          <w:rFonts w:asciiTheme="majorBidi" w:hAnsiTheme="majorBidi" w:cstheme="majorBidi"/>
-        </w:rPr>
-        <w:t xml:space="preserve"> </w:t>
-      </w:r>
-      <w:proofErr w:type="spellStart"/>
-      <w:r>
-        <w:rPr>
-          <w:rFonts w:asciiTheme="majorBidi" w:hAnsiTheme="majorBidi" w:cstheme="majorBidi"/>
-        </w:rPr>
-        <w:t>yaitu</w:t>
-      </w:r>
-      <w:proofErr w:type="spellEnd"/>
-      <w:r>
-        <w:rPr>
-          <w:rFonts w:asciiTheme="majorBidi" w:hAnsiTheme="majorBidi" w:cstheme="majorBidi"/>
-        </w:rPr>
-        <w:t xml:space="preserve"> </w:t>
-      </w:r>
-      <w:proofErr w:type="spellStart"/>
-      <w:r>
-        <w:rPr>
-          <w:rFonts w:asciiTheme="majorBidi" w:hAnsiTheme="majorBidi" w:cstheme="majorBidi"/>
-        </w:rPr>
-        <w:t>jurusan</w:t>
-      </w:r>
-      <w:proofErr w:type="spellEnd"/>
-      <w:r>
-        <w:rPr>
-          <w:rFonts w:asciiTheme="majorBidi" w:hAnsiTheme="majorBidi" w:cstheme="majorBidi"/>
-        </w:rPr>
-        <w:t xml:space="preserve"> </w:t>
+        <w:t xml:space="preserve"> yang terdiri dari dua jurusan yaitu jurusan </w:t>
       </w:r>
       <w:hyperlink r:id="rId16" w:tooltip="Manajemen" w:history="1">
-        <w:proofErr w:type="spellStart"/>
         <w:r>
           <w:rPr>
             <w:rStyle w:val="Hyperlink"/>
@@ -1424,44 +414,14 @@
           </w:rPr>
           <w:t>manajemen</w:t>
         </w:r>
-        <w:proofErr w:type="spellEnd"/>
       </w:hyperlink>
       <w:r>
         <w:rPr>
           <w:rFonts w:asciiTheme="majorBidi" w:hAnsiTheme="majorBidi" w:cstheme="majorBidi"/>
         </w:rPr>
-        <w:t xml:space="preserve"> </w:t>
-      </w:r>
-      <w:proofErr w:type="spellStart"/>
-      <w:r>
-        <w:rPr>
-          <w:rFonts w:asciiTheme="majorBidi" w:hAnsiTheme="majorBidi" w:cstheme="majorBidi"/>
-        </w:rPr>
-        <w:t>dan</w:t>
-      </w:r>
-      <w:proofErr w:type="spellEnd"/>
-      <w:r>
-        <w:rPr>
-          <w:rFonts w:asciiTheme="majorBidi" w:hAnsiTheme="majorBidi" w:cstheme="majorBidi"/>
-        </w:rPr>
-        <w:t xml:space="preserve"> </w:t>
-      </w:r>
-      <w:proofErr w:type="spellStart"/>
-      <w:r>
-        <w:rPr>
-          <w:rFonts w:asciiTheme="majorBidi" w:hAnsiTheme="majorBidi" w:cstheme="majorBidi"/>
-        </w:rPr>
-        <w:t>jurusan</w:t>
-      </w:r>
-      <w:proofErr w:type="spellEnd"/>
-      <w:r>
-        <w:rPr>
-          <w:rFonts w:asciiTheme="majorBidi" w:hAnsiTheme="majorBidi" w:cstheme="majorBidi"/>
-        </w:rPr>
-        <w:t xml:space="preserve"> </w:t>
+        <w:t xml:space="preserve"> dan jurusan </w:t>
       </w:r>
       <w:hyperlink r:id="rId17" w:tooltip="Akuntansi" w:history="1">
-        <w:proofErr w:type="spellStart"/>
         <w:r>
           <w:rPr>
             <w:rStyle w:val="Hyperlink"/>
@@ -1471,7 +431,6 @@
           </w:rPr>
           <w:t>akuntansi</w:t>
         </w:r>
-        <w:proofErr w:type="spellEnd"/>
       </w:hyperlink>
       <w:r>
         <w:rPr>
@@ -1497,92 +456,13 @@
         </w:rPr>
         <w:t xml:space="preserve">     </w:t>
       </w:r>
-      <w:proofErr w:type="spellStart"/>
-      <w:r>
-        <w:rPr>
-          <w:rFonts w:asciiTheme="majorBidi" w:hAnsiTheme="majorBidi" w:cstheme="majorBidi"/>
-        </w:rPr>
-        <w:t>Seiring</w:t>
-      </w:r>
-      <w:proofErr w:type="spellEnd"/>
-      <w:r>
-        <w:rPr>
-          <w:rFonts w:asciiTheme="majorBidi" w:hAnsiTheme="majorBidi" w:cstheme="majorBidi"/>
-        </w:rPr>
-        <w:t xml:space="preserve"> </w:t>
-      </w:r>
-      <w:proofErr w:type="spellStart"/>
-      <w:r>
-        <w:rPr>
-          <w:rFonts w:asciiTheme="majorBidi" w:hAnsiTheme="majorBidi" w:cstheme="majorBidi"/>
-        </w:rPr>
-        <w:t>dengan</w:t>
-      </w:r>
-      <w:proofErr w:type="spellEnd"/>
-      <w:r>
-        <w:rPr>
-          <w:rFonts w:asciiTheme="majorBidi" w:hAnsiTheme="majorBidi" w:cstheme="majorBidi"/>
-        </w:rPr>
-        <w:t xml:space="preserve"> </w:t>
-      </w:r>
-      <w:proofErr w:type="spellStart"/>
-      <w:r>
-        <w:rPr>
-          <w:rFonts w:asciiTheme="majorBidi" w:hAnsiTheme="majorBidi" w:cstheme="majorBidi"/>
-        </w:rPr>
-        <w:t>berjalannya</w:t>
-      </w:r>
-      <w:proofErr w:type="spellEnd"/>
-      <w:r>
-        <w:rPr>
-          <w:rFonts w:asciiTheme="majorBidi" w:hAnsiTheme="majorBidi" w:cstheme="majorBidi"/>
-        </w:rPr>
-        <w:t xml:space="preserve"> </w:t>
-      </w:r>
-      <w:proofErr w:type="spellStart"/>
-      <w:r>
-        <w:rPr>
-          <w:rFonts w:asciiTheme="majorBidi" w:hAnsiTheme="majorBidi" w:cstheme="majorBidi"/>
-        </w:rPr>
-        <w:t>waktu</w:t>
-      </w:r>
-      <w:proofErr w:type="spellEnd"/>
-      <w:r>
-        <w:rPr>
-          <w:rFonts w:asciiTheme="majorBidi" w:hAnsiTheme="majorBidi" w:cstheme="majorBidi"/>
-        </w:rPr>
-        <w:t xml:space="preserve"> </w:t>
-      </w:r>
-      <w:proofErr w:type="spellStart"/>
-      <w:r>
-        <w:rPr>
-          <w:rFonts w:asciiTheme="majorBidi" w:hAnsiTheme="majorBidi" w:cstheme="majorBidi"/>
-        </w:rPr>
-        <w:t>dan</w:t>
-      </w:r>
-      <w:proofErr w:type="spellEnd"/>
-      <w:r>
-        <w:rPr>
-          <w:rFonts w:asciiTheme="majorBidi" w:hAnsiTheme="majorBidi" w:cstheme="majorBidi"/>
-        </w:rPr>
-        <w:t xml:space="preserve"> </w:t>
-      </w:r>
-      <w:proofErr w:type="spellStart"/>
-      <w:r>
-        <w:rPr>
-          <w:rFonts w:asciiTheme="majorBidi" w:hAnsiTheme="majorBidi" w:cstheme="majorBidi"/>
-        </w:rPr>
-        <w:t>perkembangan</w:t>
-      </w:r>
-      <w:proofErr w:type="spellEnd"/>
-      <w:r>
-        <w:rPr>
-          <w:rFonts w:asciiTheme="majorBidi" w:hAnsiTheme="majorBidi" w:cstheme="majorBidi"/>
-        </w:rPr>
-        <w:t xml:space="preserve"> </w:t>
+      <w:r>
+        <w:rPr>
+          <w:rFonts w:asciiTheme="majorBidi" w:hAnsiTheme="majorBidi" w:cstheme="majorBidi"/>
+        </w:rPr>
+        <w:t xml:space="preserve">Seiring dengan berjalannya waktu dan perkembangan </w:t>
       </w:r>
       <w:hyperlink r:id="rId18" w:tooltip="Teknologi informasi" w:history="1">
-        <w:proofErr w:type="spellStart"/>
         <w:r>
           <w:rPr>
             <w:rStyle w:val="Hyperlink"/>
@@ -1590,29 +470,8 @@
             <w:color w:val="auto"/>
             <w:u w:val="none"/>
           </w:rPr>
-          <w:t>teknologi</w:t>
+          <w:t>teknologi informasi</w:t>
         </w:r>
-        <w:proofErr w:type="spellEnd"/>
-        <w:r>
-          <w:rPr>
-            <w:rStyle w:val="Hyperlink"/>
-            <w:rFonts w:asciiTheme="majorBidi" w:hAnsiTheme="majorBidi" w:cstheme="majorBidi"/>
-            <w:color w:val="auto"/>
-            <w:u w:val="none"/>
-          </w:rPr>
-          <w:t xml:space="preserve"> </w:t>
-        </w:r>
-        <w:proofErr w:type="spellStart"/>
-        <w:r>
-          <w:rPr>
-            <w:rStyle w:val="Hyperlink"/>
-            <w:rFonts w:asciiTheme="majorBidi" w:hAnsiTheme="majorBidi" w:cstheme="majorBidi"/>
-            <w:color w:val="auto"/>
-            <w:u w:val="none"/>
-          </w:rPr>
-          <w:t>informasi</w:t>
-        </w:r>
-        <w:proofErr w:type="spellEnd"/>
       </w:hyperlink>
       <w:r>
         <w:rPr>
@@ -1635,52 +494,9 @@
         <w:rPr>
           <w:rFonts w:asciiTheme="majorBidi" w:hAnsiTheme="majorBidi" w:cstheme="majorBidi"/>
         </w:rPr>
-        <w:t xml:space="preserve"> </w:t>
-      </w:r>
-      <w:proofErr w:type="spellStart"/>
-      <w:r>
-        <w:rPr>
-          <w:rFonts w:asciiTheme="majorBidi" w:hAnsiTheme="majorBidi" w:cstheme="majorBidi"/>
-        </w:rPr>
-        <w:t>khususnya</w:t>
-      </w:r>
-      <w:proofErr w:type="spellEnd"/>
-      <w:r>
-        <w:rPr>
-          <w:rFonts w:asciiTheme="majorBidi" w:hAnsiTheme="majorBidi" w:cstheme="majorBidi"/>
-        </w:rPr>
-        <w:t xml:space="preserve"> </w:t>
-      </w:r>
-      <w:proofErr w:type="spellStart"/>
-      <w:r>
-        <w:rPr>
-          <w:rFonts w:asciiTheme="majorBidi" w:hAnsiTheme="majorBidi" w:cstheme="majorBidi"/>
-        </w:rPr>
-        <w:t>banyak</w:t>
-      </w:r>
-      <w:proofErr w:type="spellEnd"/>
-      <w:r>
-        <w:rPr>
-          <w:rFonts w:asciiTheme="majorBidi" w:hAnsiTheme="majorBidi" w:cstheme="majorBidi"/>
-        </w:rPr>
-        <w:t xml:space="preserve"> </w:t>
-      </w:r>
-      <w:proofErr w:type="spellStart"/>
-      <w:r>
-        <w:rPr>
-          <w:rFonts w:asciiTheme="majorBidi" w:hAnsiTheme="majorBidi" w:cstheme="majorBidi"/>
-        </w:rPr>
-        <w:t>berdiri</w:t>
-      </w:r>
-      <w:proofErr w:type="spellEnd"/>
-      <w:r>
-        <w:rPr>
-          <w:rFonts w:asciiTheme="majorBidi" w:hAnsiTheme="majorBidi" w:cstheme="majorBidi"/>
-        </w:rPr>
-        <w:t xml:space="preserve"> </w:t>
+        <w:t xml:space="preserve"> khususnya banyak berdiri </w:t>
       </w:r>
       <w:hyperlink r:id="rId20" w:tooltip="Sekolah tinggi" w:history="1">
-        <w:proofErr w:type="spellStart"/>
         <w:r>
           <w:rPr>
             <w:rStyle w:val="Hyperlink"/>
@@ -1688,52 +504,16 @@
             <w:color w:val="auto"/>
             <w:u w:val="none"/>
           </w:rPr>
-          <w:t>sekolah</w:t>
+          <w:t>sekolah tinggi</w:t>
         </w:r>
-        <w:proofErr w:type="spellEnd"/>
-        <w:r>
-          <w:rPr>
-            <w:rStyle w:val="Hyperlink"/>
-            <w:rFonts w:asciiTheme="majorBidi" w:hAnsiTheme="majorBidi" w:cstheme="majorBidi"/>
-            <w:color w:val="auto"/>
-            <w:u w:val="none"/>
-          </w:rPr>
-          <w:t xml:space="preserve"> </w:t>
-        </w:r>
-        <w:proofErr w:type="spellStart"/>
-        <w:r>
-          <w:rPr>
-            <w:rStyle w:val="Hyperlink"/>
-            <w:rFonts w:asciiTheme="majorBidi" w:hAnsiTheme="majorBidi" w:cstheme="majorBidi"/>
-            <w:color w:val="auto"/>
-            <w:u w:val="none"/>
-          </w:rPr>
-          <w:t>tinggi</w:t>
-        </w:r>
-        <w:proofErr w:type="spellEnd"/>
       </w:hyperlink>
       <w:r>
         <w:rPr>
           <w:rFonts w:asciiTheme="majorBidi" w:hAnsiTheme="majorBidi" w:cstheme="majorBidi"/>
         </w:rPr>
-        <w:t xml:space="preserve"> </w:t>
-      </w:r>
-      <w:proofErr w:type="spellStart"/>
-      <w:r>
-        <w:rPr>
-          <w:rFonts w:asciiTheme="majorBidi" w:hAnsiTheme="majorBidi" w:cstheme="majorBidi"/>
-        </w:rPr>
-        <w:t>bidang</w:t>
-      </w:r>
-      <w:proofErr w:type="spellEnd"/>
-      <w:r>
-        <w:rPr>
-          <w:rFonts w:asciiTheme="majorBidi" w:hAnsiTheme="majorBidi" w:cstheme="majorBidi"/>
-        </w:rPr>
-        <w:t xml:space="preserve"> </w:t>
+        <w:t xml:space="preserve"> bidang </w:t>
       </w:r>
       <w:hyperlink r:id="rId21" w:tooltip="Informatika" w:history="1">
-        <w:proofErr w:type="spellStart"/>
         <w:r>
           <w:rPr>
             <w:rStyle w:val="Hyperlink"/>
@@ -1743,30 +523,14 @@
           </w:rPr>
           <w:t>informatika</w:t>
         </w:r>
-        <w:proofErr w:type="spellEnd"/>
       </w:hyperlink>
       <w:r>
         <w:rPr>
           <w:rFonts w:asciiTheme="majorBidi" w:hAnsiTheme="majorBidi" w:cstheme="majorBidi"/>
         </w:rPr>
-        <w:t xml:space="preserve"> </w:t>
-      </w:r>
-      <w:proofErr w:type="spellStart"/>
-      <w:r>
-        <w:rPr>
-          <w:rFonts w:asciiTheme="majorBidi" w:hAnsiTheme="majorBidi" w:cstheme="majorBidi"/>
-        </w:rPr>
-        <w:t>dan</w:t>
-      </w:r>
-      <w:proofErr w:type="spellEnd"/>
-      <w:r>
-        <w:rPr>
-          <w:rFonts w:asciiTheme="majorBidi" w:hAnsiTheme="majorBidi" w:cstheme="majorBidi"/>
-        </w:rPr>
-        <w:t xml:space="preserve"> </w:t>
+        <w:t xml:space="preserve"> dan </w:t>
       </w:r>
       <w:hyperlink r:id="rId22" w:tooltip="Komputer" w:history="1">
-        <w:proofErr w:type="spellStart"/>
         <w:r>
           <w:rPr>
             <w:rStyle w:val="Hyperlink"/>
@@ -1776,227 +540,21 @@
           </w:rPr>
           <w:t>komputer</w:t>
         </w:r>
-        <w:proofErr w:type="spellEnd"/>
       </w:hyperlink>
       <w:r>
         <w:rPr>
           <w:rFonts w:asciiTheme="majorBidi" w:hAnsiTheme="majorBidi" w:cstheme="majorBidi"/>
         </w:rPr>
-        <w:t xml:space="preserve">. </w:t>
-      </w:r>
-      <w:proofErr w:type="spellStart"/>
-      <w:r>
-        <w:rPr>
-          <w:rFonts w:asciiTheme="majorBidi" w:hAnsiTheme="majorBidi" w:cstheme="majorBidi"/>
-        </w:rPr>
-        <w:t>Untuk</w:t>
-      </w:r>
-      <w:proofErr w:type="spellEnd"/>
-      <w:r>
-        <w:rPr>
-          <w:rFonts w:asciiTheme="majorBidi" w:hAnsiTheme="majorBidi" w:cstheme="majorBidi"/>
-        </w:rPr>
-        <w:t xml:space="preserve"> </w:t>
-      </w:r>
-      <w:proofErr w:type="spellStart"/>
-      <w:r>
-        <w:rPr>
-          <w:rFonts w:asciiTheme="majorBidi" w:hAnsiTheme="majorBidi" w:cstheme="majorBidi"/>
-        </w:rPr>
-        <w:t>merespon</w:t>
-      </w:r>
-      <w:proofErr w:type="spellEnd"/>
-      <w:r>
-        <w:rPr>
-          <w:rFonts w:asciiTheme="majorBidi" w:hAnsiTheme="majorBidi" w:cstheme="majorBidi"/>
-        </w:rPr>
-        <w:t xml:space="preserve"> </w:t>
-      </w:r>
-      <w:proofErr w:type="spellStart"/>
-      <w:r>
-        <w:rPr>
-          <w:rFonts w:asciiTheme="majorBidi" w:hAnsiTheme="majorBidi" w:cstheme="majorBidi"/>
-        </w:rPr>
-        <w:t>perkembangan</w:t>
-      </w:r>
-      <w:proofErr w:type="spellEnd"/>
-      <w:r>
-        <w:rPr>
-          <w:rFonts w:asciiTheme="majorBidi" w:hAnsiTheme="majorBidi" w:cstheme="majorBidi"/>
-        </w:rPr>
-        <w:t xml:space="preserve"> </w:t>
-      </w:r>
-      <w:proofErr w:type="spellStart"/>
-      <w:r>
-        <w:rPr>
-          <w:rFonts w:asciiTheme="majorBidi" w:hAnsiTheme="majorBidi" w:cstheme="majorBidi"/>
-        </w:rPr>
-        <w:t>teknologi</w:t>
-      </w:r>
-      <w:proofErr w:type="spellEnd"/>
-      <w:r>
-        <w:rPr>
-          <w:rFonts w:asciiTheme="majorBidi" w:hAnsiTheme="majorBidi" w:cstheme="majorBidi"/>
-        </w:rPr>
-        <w:t xml:space="preserve"> </w:t>
-      </w:r>
-      <w:proofErr w:type="spellStart"/>
-      <w:r>
-        <w:rPr>
-          <w:rFonts w:asciiTheme="majorBidi" w:hAnsiTheme="majorBidi" w:cstheme="majorBidi"/>
-        </w:rPr>
-        <w:t>informasi</w:t>
-      </w:r>
-      <w:proofErr w:type="spellEnd"/>
-      <w:r>
-        <w:rPr>
-          <w:rFonts w:asciiTheme="majorBidi" w:hAnsiTheme="majorBidi" w:cstheme="majorBidi"/>
-        </w:rPr>
-        <w:t xml:space="preserve"> </w:t>
-      </w:r>
-      <w:proofErr w:type="spellStart"/>
-      <w:r>
-        <w:rPr>
-          <w:rFonts w:asciiTheme="majorBidi" w:hAnsiTheme="majorBidi" w:cstheme="majorBidi"/>
-        </w:rPr>
-        <w:t>tersebut</w:t>
-      </w:r>
-      <w:proofErr w:type="spellEnd"/>
-      <w:r>
-        <w:rPr>
-          <w:rFonts w:asciiTheme="majorBidi" w:hAnsiTheme="majorBidi" w:cstheme="majorBidi"/>
-        </w:rPr>
-        <w:t xml:space="preserve"> </w:t>
-      </w:r>
-      <w:proofErr w:type="spellStart"/>
-      <w:r>
-        <w:rPr>
-          <w:rFonts w:asciiTheme="majorBidi" w:hAnsiTheme="majorBidi" w:cstheme="majorBidi"/>
-        </w:rPr>
-        <w:t>serta</w:t>
-      </w:r>
-      <w:proofErr w:type="spellEnd"/>
-      <w:r>
-        <w:rPr>
-          <w:rFonts w:asciiTheme="majorBidi" w:hAnsiTheme="majorBidi" w:cstheme="majorBidi"/>
-        </w:rPr>
-        <w:t xml:space="preserve"> </w:t>
-      </w:r>
-      <w:proofErr w:type="spellStart"/>
-      <w:r>
-        <w:rPr>
-          <w:rFonts w:asciiTheme="majorBidi" w:hAnsiTheme="majorBidi" w:cstheme="majorBidi"/>
-        </w:rPr>
-        <w:t>memenuhi</w:t>
-      </w:r>
-      <w:proofErr w:type="spellEnd"/>
-      <w:r>
-        <w:rPr>
-          <w:rFonts w:asciiTheme="majorBidi" w:hAnsiTheme="majorBidi" w:cstheme="majorBidi"/>
-        </w:rPr>
-        <w:t xml:space="preserve"> </w:t>
-      </w:r>
-      <w:proofErr w:type="spellStart"/>
-      <w:r>
-        <w:rPr>
-          <w:rFonts w:asciiTheme="majorBidi" w:hAnsiTheme="majorBidi" w:cstheme="majorBidi"/>
-        </w:rPr>
-        <w:t>kebutuhan</w:t>
-      </w:r>
-      <w:proofErr w:type="spellEnd"/>
-      <w:r>
-        <w:rPr>
-          <w:rFonts w:asciiTheme="majorBidi" w:hAnsiTheme="majorBidi" w:cstheme="majorBidi"/>
-        </w:rPr>
-        <w:t xml:space="preserve"> </w:t>
-      </w:r>
-      <w:proofErr w:type="spellStart"/>
-      <w:r>
-        <w:rPr>
-          <w:rFonts w:asciiTheme="majorBidi" w:hAnsiTheme="majorBidi" w:cstheme="majorBidi"/>
-        </w:rPr>
-        <w:t>masyarakat</w:t>
-      </w:r>
-      <w:proofErr w:type="spellEnd"/>
-      <w:r>
-        <w:rPr>
-          <w:rFonts w:asciiTheme="majorBidi" w:hAnsiTheme="majorBidi" w:cstheme="majorBidi"/>
-        </w:rPr>
-        <w:t xml:space="preserve">, YAPASIM </w:t>
-      </w:r>
-      <w:proofErr w:type="spellStart"/>
+        <w:t xml:space="preserve">. Untuk merespon perkembangan teknologi informasi tersebut serta memenuhi kebutuhan masyarakat, YAPASIM </w:t>
+      </w:r>
       <w:r>
         <w:rPr>
           <w:rFonts w:asciiTheme="majorBidi" w:hAnsiTheme="majorBidi" w:cstheme="majorBidi"/>
         </w:rPr>
         <w:lastRenderedPageBreak/>
-        <w:t>mengajukan</w:t>
-      </w:r>
-      <w:proofErr w:type="spellEnd"/>
-      <w:r>
-        <w:rPr>
-          <w:rFonts w:asciiTheme="majorBidi" w:hAnsiTheme="majorBidi" w:cstheme="majorBidi"/>
-        </w:rPr>
-        <w:t xml:space="preserve"> </w:t>
-      </w:r>
-      <w:proofErr w:type="spellStart"/>
-      <w:r>
-        <w:rPr>
-          <w:rFonts w:asciiTheme="majorBidi" w:hAnsiTheme="majorBidi" w:cstheme="majorBidi"/>
-        </w:rPr>
-        <w:t>izin</w:t>
-      </w:r>
-      <w:proofErr w:type="spellEnd"/>
-      <w:r>
-        <w:rPr>
-          <w:rFonts w:asciiTheme="majorBidi" w:hAnsiTheme="majorBidi" w:cstheme="majorBidi"/>
-        </w:rPr>
-        <w:t xml:space="preserve"> </w:t>
-      </w:r>
-      <w:proofErr w:type="spellStart"/>
-      <w:r>
-        <w:rPr>
-          <w:rFonts w:asciiTheme="majorBidi" w:hAnsiTheme="majorBidi" w:cstheme="majorBidi"/>
-        </w:rPr>
-        <w:t>kepada</w:t>
-      </w:r>
-      <w:proofErr w:type="spellEnd"/>
-      <w:r>
-        <w:rPr>
-          <w:rFonts w:asciiTheme="majorBidi" w:hAnsiTheme="majorBidi" w:cstheme="majorBidi"/>
-        </w:rPr>
-        <w:t xml:space="preserve"> </w:t>
-      </w:r>
-      <w:proofErr w:type="spellStart"/>
-      <w:r>
-        <w:rPr>
-          <w:rFonts w:asciiTheme="majorBidi" w:hAnsiTheme="majorBidi" w:cstheme="majorBidi"/>
-        </w:rPr>
-        <w:t>menteri</w:t>
-      </w:r>
-      <w:proofErr w:type="spellEnd"/>
-      <w:r>
-        <w:rPr>
-          <w:rFonts w:asciiTheme="majorBidi" w:hAnsiTheme="majorBidi" w:cstheme="majorBidi"/>
-        </w:rPr>
-        <w:t xml:space="preserve"> </w:t>
-      </w:r>
-      <w:proofErr w:type="spellStart"/>
-      <w:r>
-        <w:rPr>
-          <w:rFonts w:asciiTheme="majorBidi" w:hAnsiTheme="majorBidi" w:cstheme="majorBidi"/>
-        </w:rPr>
-        <w:t>pendidikan</w:t>
-      </w:r>
-      <w:proofErr w:type="spellEnd"/>
-      <w:r>
-        <w:rPr>
-          <w:rFonts w:asciiTheme="majorBidi" w:hAnsiTheme="majorBidi" w:cstheme="majorBidi"/>
-        </w:rPr>
-        <w:t xml:space="preserve"> </w:t>
+        <w:t xml:space="preserve">mengajukan izin kepada menteri pendidikan </w:t>
       </w:r>
       <w:hyperlink r:id="rId23" w:tooltip="Nasional" w:history="1">
-        <w:proofErr w:type="spellStart"/>
         <w:r>
           <w:rPr>
             <w:rStyle w:val="Hyperlink"/>
@@ -2006,211 +564,12 @@
           </w:rPr>
           <w:t>nasional</w:t>
         </w:r>
-        <w:proofErr w:type="spellEnd"/>
       </w:hyperlink>
       <w:r>
         <w:rPr>
           <w:rFonts w:asciiTheme="majorBidi" w:hAnsiTheme="majorBidi" w:cstheme="majorBidi"/>
         </w:rPr>
-        <w:t xml:space="preserve"> </w:t>
-      </w:r>
-      <w:proofErr w:type="spellStart"/>
-      <w:r>
-        <w:rPr>
-          <w:rFonts w:asciiTheme="majorBidi" w:hAnsiTheme="majorBidi" w:cstheme="majorBidi"/>
-        </w:rPr>
-        <w:t>untuk</w:t>
-      </w:r>
-      <w:proofErr w:type="spellEnd"/>
-      <w:r>
-        <w:rPr>
-          <w:rFonts w:asciiTheme="majorBidi" w:hAnsiTheme="majorBidi" w:cstheme="majorBidi"/>
-        </w:rPr>
-        <w:t xml:space="preserve"> </w:t>
-      </w:r>
-      <w:proofErr w:type="spellStart"/>
-      <w:r>
-        <w:rPr>
-          <w:rFonts w:asciiTheme="majorBidi" w:hAnsiTheme="majorBidi" w:cstheme="majorBidi"/>
-        </w:rPr>
-        <w:t>mendirikan</w:t>
-      </w:r>
-      <w:proofErr w:type="spellEnd"/>
-      <w:r>
-        <w:rPr>
-          <w:rFonts w:asciiTheme="majorBidi" w:hAnsiTheme="majorBidi" w:cstheme="majorBidi"/>
-        </w:rPr>
-        <w:t xml:space="preserve"> </w:t>
-      </w:r>
-      <w:proofErr w:type="spellStart"/>
-      <w:r>
-        <w:rPr>
-          <w:rFonts w:asciiTheme="majorBidi" w:hAnsiTheme="majorBidi" w:cstheme="majorBidi"/>
-        </w:rPr>
-        <w:t>Sekolah</w:t>
-      </w:r>
-      <w:proofErr w:type="spellEnd"/>
-      <w:r>
-        <w:rPr>
-          <w:rFonts w:asciiTheme="majorBidi" w:hAnsiTheme="majorBidi" w:cstheme="majorBidi"/>
-        </w:rPr>
-        <w:t xml:space="preserve"> Tinggi </w:t>
-      </w:r>
-      <w:proofErr w:type="spellStart"/>
-      <w:r>
-        <w:rPr>
-          <w:rFonts w:asciiTheme="majorBidi" w:hAnsiTheme="majorBidi" w:cstheme="majorBidi"/>
-        </w:rPr>
-        <w:t>Manajemen</w:t>
-      </w:r>
-      <w:proofErr w:type="spellEnd"/>
-      <w:r>
-        <w:rPr>
-          <w:rFonts w:asciiTheme="majorBidi" w:hAnsiTheme="majorBidi" w:cstheme="majorBidi"/>
-        </w:rPr>
-        <w:t xml:space="preserve"> </w:t>
-      </w:r>
-      <w:proofErr w:type="spellStart"/>
-      <w:r>
-        <w:rPr>
-          <w:rFonts w:asciiTheme="majorBidi" w:hAnsiTheme="majorBidi" w:cstheme="majorBidi"/>
-        </w:rPr>
-        <w:t>Informatika</w:t>
-      </w:r>
-      <w:proofErr w:type="spellEnd"/>
-      <w:r>
-        <w:rPr>
-          <w:rFonts w:asciiTheme="majorBidi" w:hAnsiTheme="majorBidi" w:cstheme="majorBidi"/>
-        </w:rPr>
-        <w:t xml:space="preserve"> </w:t>
-      </w:r>
-      <w:proofErr w:type="spellStart"/>
-      <w:r>
-        <w:rPr>
-          <w:rFonts w:asciiTheme="majorBidi" w:hAnsiTheme="majorBidi" w:cstheme="majorBidi"/>
-        </w:rPr>
-        <w:t>dan</w:t>
-      </w:r>
-      <w:proofErr w:type="spellEnd"/>
-      <w:r>
-        <w:rPr>
-          <w:rFonts w:asciiTheme="majorBidi" w:hAnsiTheme="majorBidi" w:cstheme="majorBidi"/>
-        </w:rPr>
-        <w:t xml:space="preserve"> </w:t>
-      </w:r>
-      <w:proofErr w:type="spellStart"/>
-      <w:r>
-        <w:rPr>
-          <w:rFonts w:asciiTheme="majorBidi" w:hAnsiTheme="majorBidi" w:cstheme="majorBidi"/>
-        </w:rPr>
-        <w:t>Komputer</w:t>
-      </w:r>
-      <w:proofErr w:type="spellEnd"/>
-      <w:r>
-        <w:rPr>
-          <w:rFonts w:asciiTheme="majorBidi" w:hAnsiTheme="majorBidi" w:cstheme="majorBidi"/>
-        </w:rPr>
-        <w:t xml:space="preserve"> yang </w:t>
-      </w:r>
-      <w:proofErr w:type="spellStart"/>
-      <w:r>
-        <w:rPr>
-          <w:rFonts w:asciiTheme="majorBidi" w:hAnsiTheme="majorBidi" w:cstheme="majorBidi"/>
-        </w:rPr>
-        <w:t>diberi</w:t>
-      </w:r>
-      <w:proofErr w:type="spellEnd"/>
-      <w:r>
-        <w:rPr>
-          <w:rFonts w:asciiTheme="majorBidi" w:hAnsiTheme="majorBidi" w:cstheme="majorBidi"/>
-        </w:rPr>
-        <w:t xml:space="preserve"> </w:t>
-      </w:r>
-      <w:proofErr w:type="spellStart"/>
-      <w:proofErr w:type="gramStart"/>
-      <w:r>
-        <w:rPr>
-          <w:rFonts w:asciiTheme="majorBidi" w:hAnsiTheme="majorBidi" w:cstheme="majorBidi"/>
-        </w:rPr>
-        <w:t>nama</w:t>
-      </w:r>
-      <w:proofErr w:type="spellEnd"/>
-      <w:proofErr w:type="gramEnd"/>
-      <w:r>
-        <w:rPr>
-          <w:rFonts w:asciiTheme="majorBidi" w:hAnsiTheme="majorBidi" w:cstheme="majorBidi"/>
-        </w:rPr>
-        <w:t xml:space="preserve"> STMIK PASIM. </w:t>
-      </w:r>
-      <w:proofErr w:type="spellStart"/>
-      <w:r>
-        <w:rPr>
-          <w:rFonts w:asciiTheme="majorBidi" w:hAnsiTheme="majorBidi" w:cstheme="majorBidi"/>
-        </w:rPr>
-        <w:t>Berdasarkan</w:t>
-      </w:r>
-      <w:proofErr w:type="spellEnd"/>
-      <w:r>
-        <w:rPr>
-          <w:rFonts w:asciiTheme="majorBidi" w:hAnsiTheme="majorBidi" w:cstheme="majorBidi"/>
-        </w:rPr>
-        <w:t xml:space="preserve"> </w:t>
-      </w:r>
-      <w:proofErr w:type="spellStart"/>
-      <w:r>
-        <w:rPr>
-          <w:rFonts w:asciiTheme="majorBidi" w:hAnsiTheme="majorBidi" w:cstheme="majorBidi"/>
-        </w:rPr>
-        <w:t>pada</w:t>
-      </w:r>
-      <w:proofErr w:type="spellEnd"/>
-      <w:r>
-        <w:rPr>
-          <w:rFonts w:asciiTheme="majorBidi" w:hAnsiTheme="majorBidi" w:cstheme="majorBidi"/>
-        </w:rPr>
-        <w:t xml:space="preserve"> SK </w:t>
-      </w:r>
-      <w:proofErr w:type="spellStart"/>
-      <w:r>
-        <w:rPr>
-          <w:rFonts w:asciiTheme="majorBidi" w:hAnsiTheme="majorBidi" w:cstheme="majorBidi"/>
-        </w:rPr>
-        <w:t>Menteri</w:t>
-      </w:r>
-      <w:proofErr w:type="spellEnd"/>
-      <w:r>
-        <w:rPr>
-          <w:rFonts w:asciiTheme="majorBidi" w:hAnsiTheme="majorBidi" w:cstheme="majorBidi"/>
-        </w:rPr>
-        <w:t xml:space="preserve"> </w:t>
-      </w:r>
-      <w:proofErr w:type="spellStart"/>
-      <w:r>
-        <w:rPr>
-          <w:rFonts w:asciiTheme="majorBidi" w:hAnsiTheme="majorBidi" w:cstheme="majorBidi"/>
-        </w:rPr>
-        <w:t>Pendidikan</w:t>
-      </w:r>
-      <w:proofErr w:type="spellEnd"/>
-      <w:r>
-        <w:rPr>
-          <w:rFonts w:asciiTheme="majorBidi" w:hAnsiTheme="majorBidi" w:cstheme="majorBidi"/>
-        </w:rPr>
-        <w:t xml:space="preserve"> Nasional RI No 164/D/0/2000 </w:t>
-      </w:r>
-      <w:proofErr w:type="spellStart"/>
-      <w:r>
-        <w:rPr>
-          <w:rFonts w:asciiTheme="majorBidi" w:hAnsiTheme="majorBidi" w:cstheme="majorBidi"/>
-        </w:rPr>
-        <w:t>tanggal</w:t>
-      </w:r>
-      <w:proofErr w:type="spellEnd"/>
-      <w:r>
-        <w:rPr>
-          <w:rFonts w:asciiTheme="majorBidi" w:hAnsiTheme="majorBidi" w:cstheme="majorBidi"/>
-        </w:rPr>
-        <w:t xml:space="preserve"> </w:t>
+        <w:t xml:space="preserve"> untuk mendirikan Sekolah Tinggi Manajemen Informatika dan Komputer yang diberi nama STMIK PASIM. Berdasarkan pada SK Menteri Pendidikan Nasional RI No 164/D/0/2000 tanggal </w:t>
       </w:r>
       <w:hyperlink r:id="rId24" w:tooltip="23" w:history="1">
         <w:r>
@@ -2230,7 +589,6 @@
         <w:t xml:space="preserve"> </w:t>
       </w:r>
       <w:hyperlink r:id="rId25" w:tooltip="Agustus" w:history="1">
-        <w:proofErr w:type="spellStart"/>
         <w:r>
           <w:rPr>
             <w:rStyle w:val="Hyperlink"/>
@@ -2240,7 +598,6 @@
           </w:rPr>
           <w:t>Agustus</w:t>
         </w:r>
-        <w:proofErr w:type="spellEnd"/>
       </w:hyperlink>
       <w:r>
         <w:rPr>
@@ -2263,161 +620,7 @@
         <w:rPr>
           <w:rFonts w:asciiTheme="majorBidi" w:hAnsiTheme="majorBidi" w:cstheme="majorBidi"/>
         </w:rPr>
-        <w:t xml:space="preserve"> </w:t>
-      </w:r>
-      <w:proofErr w:type="spellStart"/>
-      <w:r>
-        <w:rPr>
-          <w:rFonts w:asciiTheme="majorBidi" w:hAnsiTheme="majorBidi" w:cstheme="majorBidi"/>
-        </w:rPr>
-        <w:t>secara</w:t>
-      </w:r>
-      <w:proofErr w:type="spellEnd"/>
-      <w:r>
-        <w:rPr>
-          <w:rFonts w:asciiTheme="majorBidi" w:hAnsiTheme="majorBidi" w:cstheme="majorBidi"/>
-        </w:rPr>
-        <w:t xml:space="preserve"> </w:t>
-      </w:r>
-      <w:proofErr w:type="spellStart"/>
-      <w:r>
-        <w:rPr>
-          <w:rFonts w:asciiTheme="majorBidi" w:hAnsiTheme="majorBidi" w:cstheme="majorBidi"/>
-        </w:rPr>
-        <w:t>resmi</w:t>
-      </w:r>
-      <w:proofErr w:type="spellEnd"/>
-      <w:r>
-        <w:rPr>
-          <w:rFonts w:asciiTheme="majorBidi" w:hAnsiTheme="majorBidi" w:cstheme="majorBidi"/>
-        </w:rPr>
-        <w:t xml:space="preserve"> </w:t>
-      </w:r>
-      <w:proofErr w:type="spellStart"/>
-      <w:r>
-        <w:rPr>
-          <w:rFonts w:asciiTheme="majorBidi" w:hAnsiTheme="majorBidi" w:cstheme="majorBidi"/>
-        </w:rPr>
-        <w:t>berdirilah</w:t>
-      </w:r>
-      <w:proofErr w:type="spellEnd"/>
-      <w:r>
-        <w:rPr>
-          <w:rFonts w:asciiTheme="majorBidi" w:hAnsiTheme="majorBidi" w:cstheme="majorBidi"/>
-        </w:rPr>
-        <w:t xml:space="preserve"> STMIK PASIM, </w:t>
-      </w:r>
-      <w:proofErr w:type="spellStart"/>
-      <w:r>
-        <w:rPr>
-          <w:rFonts w:asciiTheme="majorBidi" w:hAnsiTheme="majorBidi" w:cstheme="majorBidi"/>
-        </w:rPr>
-        <w:t>sehingga</w:t>
-      </w:r>
-      <w:proofErr w:type="spellEnd"/>
-      <w:r>
-        <w:rPr>
-          <w:rFonts w:asciiTheme="majorBidi" w:hAnsiTheme="majorBidi" w:cstheme="majorBidi"/>
-        </w:rPr>
-        <w:t xml:space="preserve"> </w:t>
-      </w:r>
-      <w:proofErr w:type="spellStart"/>
-      <w:r>
-        <w:rPr>
-          <w:rFonts w:asciiTheme="majorBidi" w:hAnsiTheme="majorBidi" w:cstheme="majorBidi"/>
-        </w:rPr>
-        <w:t>dibawah</w:t>
-      </w:r>
-      <w:proofErr w:type="spellEnd"/>
-      <w:r>
-        <w:rPr>
-          <w:rFonts w:asciiTheme="majorBidi" w:hAnsiTheme="majorBidi" w:cstheme="majorBidi"/>
-        </w:rPr>
-        <w:t xml:space="preserve"> </w:t>
-      </w:r>
-      <w:proofErr w:type="spellStart"/>
-      <w:r>
-        <w:rPr>
-          <w:rFonts w:asciiTheme="majorBidi" w:hAnsiTheme="majorBidi" w:cstheme="majorBidi"/>
-        </w:rPr>
-        <w:t>pengelolaan</w:t>
-      </w:r>
-      <w:proofErr w:type="spellEnd"/>
-      <w:r>
-        <w:rPr>
-          <w:rFonts w:asciiTheme="majorBidi" w:hAnsiTheme="majorBidi" w:cstheme="majorBidi"/>
-        </w:rPr>
-        <w:t xml:space="preserve"> YAPASIM </w:t>
-      </w:r>
-      <w:proofErr w:type="spellStart"/>
-      <w:r>
-        <w:rPr>
-          <w:rFonts w:asciiTheme="majorBidi" w:hAnsiTheme="majorBidi" w:cstheme="majorBidi"/>
-        </w:rPr>
-        <w:t>ada</w:t>
-      </w:r>
-      <w:proofErr w:type="spellEnd"/>
-      <w:r>
-        <w:rPr>
-          <w:rFonts w:asciiTheme="majorBidi" w:hAnsiTheme="majorBidi" w:cstheme="majorBidi"/>
-        </w:rPr>
-        <w:t xml:space="preserve"> </w:t>
-      </w:r>
-      <w:proofErr w:type="spellStart"/>
-      <w:r>
-        <w:rPr>
-          <w:rFonts w:asciiTheme="majorBidi" w:hAnsiTheme="majorBidi" w:cstheme="majorBidi"/>
-        </w:rPr>
-        <w:t>dua</w:t>
-      </w:r>
-      <w:proofErr w:type="spellEnd"/>
-      <w:r>
-        <w:rPr>
-          <w:rFonts w:asciiTheme="majorBidi" w:hAnsiTheme="majorBidi" w:cstheme="majorBidi"/>
-        </w:rPr>
-        <w:t xml:space="preserve"> </w:t>
-      </w:r>
-      <w:proofErr w:type="spellStart"/>
-      <w:r>
-        <w:rPr>
-          <w:rFonts w:asciiTheme="majorBidi" w:hAnsiTheme="majorBidi" w:cstheme="majorBidi"/>
-        </w:rPr>
-        <w:t>sekolah</w:t>
-      </w:r>
-      <w:proofErr w:type="spellEnd"/>
-      <w:r>
-        <w:rPr>
-          <w:rFonts w:asciiTheme="majorBidi" w:hAnsiTheme="majorBidi" w:cstheme="majorBidi"/>
-        </w:rPr>
-        <w:t xml:space="preserve"> </w:t>
-      </w:r>
-      <w:proofErr w:type="spellStart"/>
-      <w:r>
-        <w:rPr>
-          <w:rFonts w:asciiTheme="majorBidi" w:hAnsiTheme="majorBidi" w:cstheme="majorBidi"/>
-        </w:rPr>
-        <w:t>tinggi</w:t>
-      </w:r>
-      <w:proofErr w:type="spellEnd"/>
-      <w:r>
-        <w:rPr>
-          <w:rFonts w:asciiTheme="majorBidi" w:hAnsiTheme="majorBidi" w:cstheme="majorBidi"/>
-        </w:rPr>
-        <w:t xml:space="preserve"> </w:t>
-      </w:r>
-      <w:proofErr w:type="spellStart"/>
-      <w:r>
-        <w:rPr>
-          <w:rFonts w:asciiTheme="majorBidi" w:hAnsiTheme="majorBidi" w:cstheme="majorBidi"/>
-        </w:rPr>
-        <w:t>yaitu</w:t>
-      </w:r>
-      <w:proofErr w:type="spellEnd"/>
-      <w:r>
-        <w:rPr>
-          <w:rFonts w:asciiTheme="majorBidi" w:hAnsiTheme="majorBidi" w:cstheme="majorBidi"/>
-        </w:rPr>
-        <w:t xml:space="preserve"> </w:t>
+        <w:t xml:space="preserve"> secara resmi berdirilah STMIK PASIM, sehingga dibawah pengelolaan YAPASIM ada dua sekolah tinggi yaitu </w:t>
       </w:r>
       <w:r>
         <w:rPr>
@@ -2431,21 +634,7 @@
         <w:rPr>
           <w:rFonts w:asciiTheme="majorBidi" w:hAnsiTheme="majorBidi" w:cstheme="majorBidi"/>
         </w:rPr>
-        <w:t xml:space="preserve"> </w:t>
-      </w:r>
-      <w:proofErr w:type="spellStart"/>
-      <w:r>
-        <w:rPr>
-          <w:rFonts w:asciiTheme="majorBidi" w:hAnsiTheme="majorBidi" w:cstheme="majorBidi"/>
-        </w:rPr>
-        <w:t>dan</w:t>
-      </w:r>
-      <w:proofErr w:type="spellEnd"/>
-      <w:r>
-        <w:rPr>
-          <w:rFonts w:asciiTheme="majorBidi" w:hAnsiTheme="majorBidi" w:cstheme="majorBidi"/>
-        </w:rPr>
-        <w:t xml:space="preserve"> </w:t>
+        <w:t xml:space="preserve"> dan </w:t>
       </w:r>
       <w:r>
         <w:rPr>
@@ -2479,145 +668,11 @@
         </w:rPr>
         <w:t xml:space="preserve">      </w:t>
       </w:r>
-      <w:proofErr w:type="spellStart"/>
-      <w:r>
-        <w:rPr>
-          <w:rFonts w:asciiTheme="majorBidi" w:hAnsiTheme="majorBidi" w:cstheme="majorBidi"/>
-        </w:rPr>
-        <w:t>Tidak</w:t>
-      </w:r>
-      <w:proofErr w:type="spellEnd"/>
-      <w:r>
-        <w:rPr>
-          <w:rFonts w:asciiTheme="majorBidi" w:hAnsiTheme="majorBidi" w:cstheme="majorBidi"/>
-        </w:rPr>
-        <w:t xml:space="preserve"> </w:t>
-      </w:r>
-      <w:proofErr w:type="spellStart"/>
-      <w:r>
-        <w:rPr>
-          <w:rFonts w:asciiTheme="majorBidi" w:hAnsiTheme="majorBidi" w:cstheme="majorBidi"/>
-        </w:rPr>
-        <w:t>hanya</w:t>
-      </w:r>
-      <w:proofErr w:type="spellEnd"/>
-      <w:r>
-        <w:rPr>
-          <w:rFonts w:asciiTheme="majorBidi" w:hAnsiTheme="majorBidi" w:cstheme="majorBidi"/>
-        </w:rPr>
-        <w:t xml:space="preserve"> </w:t>
-      </w:r>
-      <w:proofErr w:type="spellStart"/>
-      <w:r>
-        <w:rPr>
-          <w:rFonts w:asciiTheme="majorBidi" w:hAnsiTheme="majorBidi" w:cstheme="majorBidi"/>
-        </w:rPr>
-        <w:t>berhenti</w:t>
-      </w:r>
-      <w:proofErr w:type="spellEnd"/>
-      <w:r>
-        <w:rPr>
-          <w:rFonts w:asciiTheme="majorBidi" w:hAnsiTheme="majorBidi" w:cstheme="majorBidi"/>
-        </w:rPr>
-        <w:t xml:space="preserve"> </w:t>
-      </w:r>
-      <w:proofErr w:type="spellStart"/>
-      <w:r>
-        <w:rPr>
-          <w:rFonts w:asciiTheme="majorBidi" w:hAnsiTheme="majorBidi" w:cstheme="majorBidi"/>
-        </w:rPr>
-        <w:t>sampai</w:t>
-      </w:r>
-      <w:proofErr w:type="spellEnd"/>
-      <w:r>
-        <w:rPr>
-          <w:rFonts w:asciiTheme="majorBidi" w:hAnsiTheme="majorBidi" w:cstheme="majorBidi"/>
-        </w:rPr>
-        <w:t xml:space="preserve"> </w:t>
-      </w:r>
-      <w:proofErr w:type="spellStart"/>
-      <w:r>
-        <w:rPr>
-          <w:rFonts w:asciiTheme="majorBidi" w:hAnsiTheme="majorBidi" w:cstheme="majorBidi"/>
-        </w:rPr>
-        <w:t>disitu</w:t>
-      </w:r>
-      <w:proofErr w:type="spellEnd"/>
-      <w:r>
-        <w:rPr>
-          <w:rFonts w:asciiTheme="majorBidi" w:hAnsiTheme="majorBidi" w:cstheme="majorBidi"/>
-        </w:rPr>
-        <w:t xml:space="preserve">, </w:t>
-      </w:r>
-      <w:proofErr w:type="spellStart"/>
-      <w:r>
-        <w:rPr>
-          <w:rFonts w:asciiTheme="majorBidi" w:hAnsiTheme="majorBidi" w:cstheme="majorBidi"/>
-        </w:rPr>
-        <w:t>setelah</w:t>
-      </w:r>
-      <w:proofErr w:type="spellEnd"/>
-      <w:r>
-        <w:rPr>
-          <w:rFonts w:asciiTheme="majorBidi" w:hAnsiTheme="majorBidi" w:cstheme="majorBidi"/>
-        </w:rPr>
-        <w:t xml:space="preserve"> </w:t>
-      </w:r>
-      <w:proofErr w:type="spellStart"/>
-      <w:r>
-        <w:rPr>
-          <w:rFonts w:asciiTheme="majorBidi" w:hAnsiTheme="majorBidi" w:cstheme="majorBidi"/>
-        </w:rPr>
-        <w:t>beberapa</w:t>
-      </w:r>
-      <w:proofErr w:type="spellEnd"/>
-      <w:r>
-        <w:rPr>
-          <w:rFonts w:asciiTheme="majorBidi" w:hAnsiTheme="majorBidi" w:cstheme="majorBidi"/>
-        </w:rPr>
-        <w:t xml:space="preserve"> </w:t>
-      </w:r>
-      <w:proofErr w:type="spellStart"/>
-      <w:r>
-        <w:rPr>
-          <w:rFonts w:asciiTheme="majorBidi" w:hAnsiTheme="majorBidi" w:cstheme="majorBidi"/>
-        </w:rPr>
-        <w:t>tahun</w:t>
-      </w:r>
-      <w:proofErr w:type="spellEnd"/>
-      <w:r>
-        <w:rPr>
-          <w:rFonts w:asciiTheme="majorBidi" w:hAnsiTheme="majorBidi" w:cstheme="majorBidi"/>
-        </w:rPr>
-        <w:t xml:space="preserve"> </w:t>
-      </w:r>
-      <w:proofErr w:type="spellStart"/>
-      <w:r>
-        <w:rPr>
-          <w:rFonts w:asciiTheme="majorBidi" w:hAnsiTheme="majorBidi" w:cstheme="majorBidi"/>
-        </w:rPr>
-        <w:t>kemudian</w:t>
-      </w:r>
-      <w:proofErr w:type="spellEnd"/>
-      <w:r>
-        <w:rPr>
-          <w:rFonts w:asciiTheme="majorBidi" w:hAnsiTheme="majorBidi" w:cstheme="majorBidi"/>
-        </w:rPr>
-        <w:t xml:space="preserve"> </w:t>
-      </w:r>
-      <w:proofErr w:type="spellStart"/>
-      <w:r>
-        <w:rPr>
-          <w:rFonts w:asciiTheme="majorBidi" w:hAnsiTheme="majorBidi" w:cstheme="majorBidi"/>
-        </w:rPr>
-        <w:t>pendiri</w:t>
-      </w:r>
-      <w:proofErr w:type="spellEnd"/>
-      <w:r>
-        <w:rPr>
-          <w:rFonts w:asciiTheme="majorBidi" w:hAnsiTheme="majorBidi" w:cstheme="majorBidi"/>
-        </w:rPr>
-        <w:t xml:space="preserve"> </w:t>
+      <w:r>
+        <w:rPr>
+          <w:rFonts w:asciiTheme="majorBidi" w:hAnsiTheme="majorBidi" w:cstheme="majorBidi"/>
+        </w:rPr>
+        <w:t xml:space="preserve">Tidak hanya berhenti sampai disitu, setelah beberapa tahun kemudian pendiri </w:t>
       </w:r>
       <w:r>
         <w:rPr>
@@ -2631,66 +686,9 @@
         <w:rPr>
           <w:rFonts w:asciiTheme="majorBidi" w:hAnsiTheme="majorBidi" w:cstheme="majorBidi"/>
         </w:rPr>
-        <w:t xml:space="preserve"> </w:t>
-      </w:r>
-      <w:proofErr w:type="spellStart"/>
-      <w:r>
-        <w:rPr>
-          <w:rFonts w:asciiTheme="majorBidi" w:hAnsiTheme="majorBidi" w:cstheme="majorBidi"/>
-        </w:rPr>
-        <w:t>sangat</w:t>
-      </w:r>
-      <w:proofErr w:type="spellEnd"/>
-      <w:r>
-        <w:rPr>
-          <w:rFonts w:asciiTheme="majorBidi" w:hAnsiTheme="majorBidi" w:cstheme="majorBidi"/>
-        </w:rPr>
-        <w:t xml:space="preserve"> </w:t>
-      </w:r>
-      <w:proofErr w:type="spellStart"/>
-      <w:r>
-        <w:rPr>
-          <w:rFonts w:asciiTheme="majorBidi" w:hAnsiTheme="majorBidi" w:cstheme="majorBidi"/>
-        </w:rPr>
-        <w:t>berkeinginan</w:t>
-      </w:r>
-      <w:proofErr w:type="spellEnd"/>
-      <w:r>
-        <w:rPr>
-          <w:rFonts w:asciiTheme="majorBidi" w:hAnsiTheme="majorBidi" w:cstheme="majorBidi"/>
-        </w:rPr>
-        <w:t xml:space="preserve"> </w:t>
-      </w:r>
-      <w:proofErr w:type="spellStart"/>
-      <w:r>
-        <w:rPr>
-          <w:rFonts w:asciiTheme="majorBidi" w:hAnsiTheme="majorBidi" w:cstheme="majorBidi"/>
-        </w:rPr>
-        <w:t>untuk</w:t>
-      </w:r>
-      <w:proofErr w:type="spellEnd"/>
-      <w:r>
-        <w:rPr>
-          <w:rFonts w:asciiTheme="majorBidi" w:hAnsiTheme="majorBidi" w:cstheme="majorBidi"/>
-        </w:rPr>
-        <w:t xml:space="preserve"> </w:t>
-      </w:r>
-      <w:proofErr w:type="spellStart"/>
-      <w:r>
-        <w:rPr>
-          <w:rFonts w:asciiTheme="majorBidi" w:hAnsiTheme="majorBidi" w:cstheme="majorBidi"/>
-        </w:rPr>
-        <w:t>mendirikan</w:t>
-      </w:r>
-      <w:proofErr w:type="spellEnd"/>
-      <w:r>
-        <w:rPr>
-          <w:rFonts w:asciiTheme="majorBidi" w:hAnsiTheme="majorBidi" w:cstheme="majorBidi"/>
-        </w:rPr>
-        <w:t xml:space="preserve"> </w:t>
+        <w:t xml:space="preserve"> sangat berkeinginan untuk mendirikan </w:t>
       </w:r>
       <w:hyperlink r:id="rId27" w:tooltip="Universitas" w:history="1">
-        <w:proofErr w:type="spellStart"/>
         <w:r>
           <w:rPr>
             <w:rStyle w:val="Hyperlink"/>
@@ -2700,198 +698,14 @@
           </w:rPr>
           <w:t>universitas</w:t>
         </w:r>
-        <w:proofErr w:type="spellEnd"/>
       </w:hyperlink>
       <w:r>
         <w:rPr>
           <w:rFonts w:asciiTheme="majorBidi" w:hAnsiTheme="majorBidi" w:cstheme="majorBidi"/>
         </w:rPr>
-        <w:t xml:space="preserve">, </w:t>
-      </w:r>
-      <w:proofErr w:type="spellStart"/>
-      <w:r>
-        <w:rPr>
-          <w:rFonts w:asciiTheme="majorBidi" w:hAnsiTheme="majorBidi" w:cstheme="majorBidi"/>
-        </w:rPr>
-        <w:t>namun</w:t>
-      </w:r>
-      <w:proofErr w:type="spellEnd"/>
-      <w:r>
-        <w:rPr>
-          <w:rFonts w:asciiTheme="majorBidi" w:hAnsiTheme="majorBidi" w:cstheme="majorBidi"/>
-        </w:rPr>
-        <w:t xml:space="preserve"> </w:t>
-      </w:r>
-      <w:proofErr w:type="spellStart"/>
-      <w:r>
-        <w:rPr>
-          <w:rFonts w:asciiTheme="majorBidi" w:hAnsiTheme="majorBidi" w:cstheme="majorBidi"/>
-        </w:rPr>
-        <w:t>pada</w:t>
-      </w:r>
-      <w:proofErr w:type="spellEnd"/>
-      <w:r>
-        <w:rPr>
-          <w:rFonts w:asciiTheme="majorBidi" w:hAnsiTheme="majorBidi" w:cstheme="majorBidi"/>
-        </w:rPr>
-        <w:t xml:space="preserve"> </w:t>
-      </w:r>
-      <w:proofErr w:type="spellStart"/>
-      <w:r>
-        <w:rPr>
-          <w:rFonts w:asciiTheme="majorBidi" w:hAnsiTheme="majorBidi" w:cstheme="majorBidi"/>
-        </w:rPr>
-        <w:t>saat</w:t>
-      </w:r>
-      <w:proofErr w:type="spellEnd"/>
-      <w:r>
-        <w:rPr>
-          <w:rFonts w:asciiTheme="majorBidi" w:hAnsiTheme="majorBidi" w:cstheme="majorBidi"/>
-        </w:rPr>
-        <w:t xml:space="preserve"> </w:t>
-      </w:r>
-      <w:proofErr w:type="spellStart"/>
-      <w:r>
-        <w:rPr>
-          <w:rFonts w:asciiTheme="majorBidi" w:hAnsiTheme="majorBidi" w:cstheme="majorBidi"/>
-        </w:rPr>
-        <w:t>itu</w:t>
-      </w:r>
-      <w:proofErr w:type="spellEnd"/>
-      <w:r>
-        <w:rPr>
-          <w:rFonts w:asciiTheme="majorBidi" w:hAnsiTheme="majorBidi" w:cstheme="majorBidi"/>
-        </w:rPr>
-        <w:t xml:space="preserve"> </w:t>
-      </w:r>
-      <w:proofErr w:type="spellStart"/>
-      <w:r>
-        <w:rPr>
-          <w:rFonts w:asciiTheme="majorBidi" w:hAnsiTheme="majorBidi" w:cstheme="majorBidi"/>
-        </w:rPr>
-        <w:t>izin</w:t>
-      </w:r>
-      <w:proofErr w:type="spellEnd"/>
-      <w:r>
-        <w:rPr>
-          <w:rFonts w:asciiTheme="majorBidi" w:hAnsiTheme="majorBidi" w:cstheme="majorBidi"/>
-        </w:rPr>
-        <w:t xml:space="preserve"> </w:t>
-      </w:r>
-      <w:proofErr w:type="spellStart"/>
-      <w:r>
-        <w:rPr>
-          <w:rFonts w:asciiTheme="majorBidi" w:hAnsiTheme="majorBidi" w:cstheme="majorBidi"/>
-        </w:rPr>
-        <w:t>untuk</w:t>
-      </w:r>
-      <w:proofErr w:type="spellEnd"/>
-      <w:r>
-        <w:rPr>
-          <w:rFonts w:asciiTheme="majorBidi" w:hAnsiTheme="majorBidi" w:cstheme="majorBidi"/>
-        </w:rPr>
-        <w:t xml:space="preserve"> </w:t>
-      </w:r>
-      <w:proofErr w:type="spellStart"/>
-      <w:r>
-        <w:rPr>
-          <w:rFonts w:asciiTheme="majorBidi" w:hAnsiTheme="majorBidi" w:cstheme="majorBidi"/>
-        </w:rPr>
-        <w:t>mendirikan</w:t>
-      </w:r>
-      <w:proofErr w:type="spellEnd"/>
-      <w:r>
-        <w:rPr>
-          <w:rFonts w:asciiTheme="majorBidi" w:hAnsiTheme="majorBidi" w:cstheme="majorBidi"/>
-        </w:rPr>
-        <w:t xml:space="preserve"> </w:t>
-      </w:r>
-      <w:proofErr w:type="spellStart"/>
-      <w:r>
-        <w:rPr>
-          <w:rFonts w:asciiTheme="majorBidi" w:hAnsiTheme="majorBidi" w:cstheme="majorBidi"/>
-        </w:rPr>
-        <w:t>universitas</w:t>
-      </w:r>
-      <w:proofErr w:type="spellEnd"/>
-      <w:r>
-        <w:rPr>
-          <w:rFonts w:asciiTheme="majorBidi" w:hAnsiTheme="majorBidi" w:cstheme="majorBidi"/>
-        </w:rPr>
-        <w:t xml:space="preserve"> </w:t>
-      </w:r>
-      <w:proofErr w:type="spellStart"/>
-      <w:r>
-        <w:rPr>
-          <w:rFonts w:asciiTheme="majorBidi" w:hAnsiTheme="majorBidi" w:cstheme="majorBidi"/>
-        </w:rPr>
-        <w:t>baru</w:t>
-      </w:r>
-      <w:proofErr w:type="spellEnd"/>
-      <w:r>
-        <w:rPr>
-          <w:rFonts w:asciiTheme="majorBidi" w:hAnsiTheme="majorBidi" w:cstheme="majorBidi"/>
-        </w:rPr>
-        <w:t xml:space="preserve"> </w:t>
-      </w:r>
-      <w:proofErr w:type="spellStart"/>
-      <w:r>
-        <w:rPr>
-          <w:rFonts w:asciiTheme="majorBidi" w:hAnsiTheme="majorBidi" w:cstheme="majorBidi"/>
-        </w:rPr>
-        <w:t>tidak</w:t>
-      </w:r>
-      <w:proofErr w:type="spellEnd"/>
-      <w:r>
-        <w:rPr>
-          <w:rFonts w:asciiTheme="majorBidi" w:hAnsiTheme="majorBidi" w:cstheme="majorBidi"/>
-        </w:rPr>
-        <w:t xml:space="preserve"> </w:t>
-      </w:r>
-      <w:proofErr w:type="spellStart"/>
-      <w:r>
-        <w:rPr>
-          <w:rFonts w:asciiTheme="majorBidi" w:hAnsiTheme="majorBidi" w:cstheme="majorBidi"/>
-        </w:rPr>
-        <w:t>dikeluarkan</w:t>
-      </w:r>
-      <w:proofErr w:type="spellEnd"/>
-      <w:r>
-        <w:rPr>
-          <w:rFonts w:asciiTheme="majorBidi" w:hAnsiTheme="majorBidi" w:cstheme="majorBidi"/>
-        </w:rPr>
-        <w:t xml:space="preserve"> </w:t>
-      </w:r>
-      <w:proofErr w:type="spellStart"/>
-      <w:r>
-        <w:rPr>
-          <w:rFonts w:asciiTheme="majorBidi" w:hAnsiTheme="majorBidi" w:cstheme="majorBidi"/>
-        </w:rPr>
-        <w:t>lagi</w:t>
-      </w:r>
-      <w:proofErr w:type="spellEnd"/>
-      <w:r>
-        <w:rPr>
-          <w:rFonts w:asciiTheme="majorBidi" w:hAnsiTheme="majorBidi" w:cstheme="majorBidi"/>
-        </w:rPr>
-        <w:t xml:space="preserve"> </w:t>
-      </w:r>
-      <w:proofErr w:type="spellStart"/>
-      <w:r>
-        <w:rPr>
-          <w:rFonts w:asciiTheme="majorBidi" w:hAnsiTheme="majorBidi" w:cstheme="majorBidi"/>
-        </w:rPr>
-        <w:t>oleh</w:t>
-      </w:r>
-      <w:proofErr w:type="spellEnd"/>
-      <w:r>
-        <w:rPr>
-          <w:rFonts w:asciiTheme="majorBidi" w:hAnsiTheme="majorBidi" w:cstheme="majorBidi"/>
-        </w:rPr>
-        <w:t xml:space="preserve"> </w:t>
+        <w:t xml:space="preserve">, namun pada saat itu izin untuk mendirikan universitas baru tidak dikeluarkan lagi oleh </w:t>
       </w:r>
       <w:hyperlink r:id="rId28" w:tooltip="Departemen Pendidikan Nasional" w:history="1">
-        <w:proofErr w:type="spellStart"/>
         <w:r>
           <w:rPr>
             <w:rStyle w:val="Hyperlink"/>
@@ -2899,226 +713,14 @@
             <w:color w:val="auto"/>
             <w:u w:val="none"/>
           </w:rPr>
-          <w:t>Departemen</w:t>
-        </w:r>
-        <w:proofErr w:type="spellEnd"/>
-        <w:r>
-          <w:rPr>
-            <w:rStyle w:val="Hyperlink"/>
-            <w:rFonts w:asciiTheme="majorBidi" w:hAnsiTheme="majorBidi" w:cstheme="majorBidi"/>
-            <w:color w:val="auto"/>
-            <w:u w:val="none"/>
-          </w:rPr>
-          <w:t xml:space="preserve"> </w:t>
-        </w:r>
-        <w:proofErr w:type="spellStart"/>
-        <w:r>
-          <w:rPr>
-            <w:rStyle w:val="Hyperlink"/>
-            <w:rFonts w:asciiTheme="majorBidi" w:hAnsiTheme="majorBidi" w:cstheme="majorBidi"/>
-            <w:color w:val="auto"/>
-            <w:u w:val="none"/>
-          </w:rPr>
-          <w:t>Pendidikan</w:t>
-        </w:r>
-        <w:proofErr w:type="spellEnd"/>
-        <w:r>
-          <w:rPr>
-            <w:rStyle w:val="Hyperlink"/>
-            <w:rFonts w:asciiTheme="majorBidi" w:hAnsiTheme="majorBidi" w:cstheme="majorBidi"/>
-            <w:color w:val="auto"/>
-            <w:u w:val="none"/>
-          </w:rPr>
-          <w:t xml:space="preserve"> Nasional</w:t>
+          <w:t>Departemen Pendidikan Nasional</w:t>
         </w:r>
       </w:hyperlink>
       <w:r>
         <w:rPr>
           <w:rFonts w:asciiTheme="majorBidi" w:hAnsiTheme="majorBidi" w:cstheme="majorBidi"/>
         </w:rPr>
-        <w:t xml:space="preserve">. </w:t>
-      </w:r>
-      <w:proofErr w:type="spellStart"/>
-      <w:r>
-        <w:rPr>
-          <w:rFonts w:asciiTheme="majorBidi" w:hAnsiTheme="majorBidi" w:cstheme="majorBidi"/>
-        </w:rPr>
-        <w:t>Namun</w:t>
-      </w:r>
-      <w:proofErr w:type="spellEnd"/>
-      <w:r>
-        <w:rPr>
-          <w:rFonts w:asciiTheme="majorBidi" w:hAnsiTheme="majorBidi" w:cstheme="majorBidi"/>
-        </w:rPr>
-        <w:t xml:space="preserve"> </w:t>
-      </w:r>
-      <w:proofErr w:type="spellStart"/>
-      <w:r>
-        <w:rPr>
-          <w:rFonts w:asciiTheme="majorBidi" w:hAnsiTheme="majorBidi" w:cstheme="majorBidi"/>
-        </w:rPr>
-        <w:t>hal</w:t>
-      </w:r>
-      <w:proofErr w:type="spellEnd"/>
-      <w:r>
-        <w:rPr>
-          <w:rFonts w:asciiTheme="majorBidi" w:hAnsiTheme="majorBidi" w:cstheme="majorBidi"/>
-        </w:rPr>
-        <w:t xml:space="preserve"> </w:t>
-      </w:r>
-      <w:proofErr w:type="spellStart"/>
-      <w:r>
-        <w:rPr>
-          <w:rFonts w:asciiTheme="majorBidi" w:hAnsiTheme="majorBidi" w:cstheme="majorBidi"/>
-        </w:rPr>
-        <w:t>ini</w:t>
-      </w:r>
-      <w:proofErr w:type="spellEnd"/>
-      <w:r>
-        <w:rPr>
-          <w:rFonts w:asciiTheme="majorBidi" w:hAnsiTheme="majorBidi" w:cstheme="majorBidi"/>
-        </w:rPr>
-        <w:t xml:space="preserve"> </w:t>
-      </w:r>
-      <w:proofErr w:type="spellStart"/>
-      <w:r>
-        <w:rPr>
-          <w:rFonts w:asciiTheme="majorBidi" w:hAnsiTheme="majorBidi" w:cstheme="majorBidi"/>
-        </w:rPr>
-        <w:t>tidak</w:t>
-      </w:r>
-      <w:proofErr w:type="spellEnd"/>
-      <w:r>
-        <w:rPr>
-          <w:rFonts w:asciiTheme="majorBidi" w:hAnsiTheme="majorBidi" w:cstheme="majorBidi"/>
-        </w:rPr>
-        <w:t xml:space="preserve"> </w:t>
-      </w:r>
-      <w:proofErr w:type="spellStart"/>
-      <w:r>
-        <w:rPr>
-          <w:rFonts w:asciiTheme="majorBidi" w:hAnsiTheme="majorBidi" w:cstheme="majorBidi"/>
-        </w:rPr>
-        <w:t>menghalangi</w:t>
-      </w:r>
-      <w:proofErr w:type="spellEnd"/>
-      <w:r>
-        <w:rPr>
-          <w:rFonts w:asciiTheme="majorBidi" w:hAnsiTheme="majorBidi" w:cstheme="majorBidi"/>
-        </w:rPr>
-        <w:t xml:space="preserve"> </w:t>
-      </w:r>
-      <w:proofErr w:type="spellStart"/>
-      <w:r>
-        <w:rPr>
-          <w:rFonts w:asciiTheme="majorBidi" w:hAnsiTheme="majorBidi" w:cstheme="majorBidi"/>
-        </w:rPr>
-        <w:t>keinginan</w:t>
-      </w:r>
-      <w:proofErr w:type="spellEnd"/>
-      <w:r>
-        <w:rPr>
-          <w:rFonts w:asciiTheme="majorBidi" w:hAnsiTheme="majorBidi" w:cstheme="majorBidi"/>
-        </w:rPr>
-        <w:t xml:space="preserve"> </w:t>
-      </w:r>
-      <w:proofErr w:type="spellStart"/>
-      <w:r>
-        <w:rPr>
-          <w:rFonts w:asciiTheme="majorBidi" w:hAnsiTheme="majorBidi" w:cstheme="majorBidi"/>
-        </w:rPr>
-        <w:t>pendiri</w:t>
-      </w:r>
-      <w:proofErr w:type="spellEnd"/>
-      <w:r>
-        <w:rPr>
-          <w:rFonts w:asciiTheme="majorBidi" w:hAnsiTheme="majorBidi" w:cstheme="majorBidi"/>
-        </w:rPr>
-        <w:t xml:space="preserve"> YAPASIM </w:t>
-      </w:r>
-      <w:proofErr w:type="spellStart"/>
-      <w:r>
-        <w:rPr>
-          <w:rFonts w:asciiTheme="majorBidi" w:hAnsiTheme="majorBidi" w:cstheme="majorBidi"/>
-        </w:rPr>
-        <w:t>untuk</w:t>
-      </w:r>
-      <w:proofErr w:type="spellEnd"/>
-      <w:r>
-        <w:rPr>
-          <w:rFonts w:asciiTheme="majorBidi" w:hAnsiTheme="majorBidi" w:cstheme="majorBidi"/>
-        </w:rPr>
-        <w:t xml:space="preserve"> </w:t>
-      </w:r>
-      <w:proofErr w:type="spellStart"/>
-      <w:r>
-        <w:rPr>
-          <w:rFonts w:asciiTheme="majorBidi" w:hAnsiTheme="majorBidi" w:cstheme="majorBidi"/>
-        </w:rPr>
-        <w:t>mengelola</w:t>
-      </w:r>
-      <w:proofErr w:type="spellEnd"/>
-      <w:r>
-        <w:rPr>
-          <w:rFonts w:asciiTheme="majorBidi" w:hAnsiTheme="majorBidi" w:cstheme="majorBidi"/>
-        </w:rPr>
-        <w:t xml:space="preserve"> </w:t>
-      </w:r>
-      <w:proofErr w:type="spellStart"/>
-      <w:r>
-        <w:rPr>
-          <w:rFonts w:asciiTheme="majorBidi" w:hAnsiTheme="majorBidi" w:cstheme="majorBidi"/>
-        </w:rPr>
-        <w:t>universitas</w:t>
-      </w:r>
-      <w:proofErr w:type="spellEnd"/>
-      <w:r>
-        <w:rPr>
-          <w:rFonts w:asciiTheme="majorBidi" w:hAnsiTheme="majorBidi" w:cstheme="majorBidi"/>
-        </w:rPr>
-        <w:t xml:space="preserve">, </w:t>
-      </w:r>
-      <w:proofErr w:type="spellStart"/>
-      <w:r>
-        <w:rPr>
-          <w:rFonts w:asciiTheme="majorBidi" w:hAnsiTheme="majorBidi" w:cstheme="majorBidi"/>
-        </w:rPr>
-        <w:t>tepatnya</w:t>
-      </w:r>
-      <w:proofErr w:type="spellEnd"/>
-      <w:r>
-        <w:rPr>
-          <w:rFonts w:asciiTheme="majorBidi" w:hAnsiTheme="majorBidi" w:cstheme="majorBidi"/>
-        </w:rPr>
-        <w:t xml:space="preserve"> </w:t>
-      </w:r>
-      <w:proofErr w:type="spellStart"/>
-      <w:r>
-        <w:rPr>
-          <w:rFonts w:asciiTheme="majorBidi" w:hAnsiTheme="majorBidi" w:cstheme="majorBidi"/>
-        </w:rPr>
-        <w:t>pada</w:t>
-      </w:r>
-      <w:proofErr w:type="spellEnd"/>
-      <w:r>
-        <w:rPr>
-          <w:rFonts w:asciiTheme="majorBidi" w:hAnsiTheme="majorBidi" w:cstheme="majorBidi"/>
-        </w:rPr>
-        <w:t xml:space="preserve"> </w:t>
-      </w:r>
-      <w:proofErr w:type="spellStart"/>
-      <w:r>
-        <w:rPr>
-          <w:rFonts w:asciiTheme="majorBidi" w:hAnsiTheme="majorBidi" w:cstheme="majorBidi"/>
-        </w:rPr>
-        <w:t>tanggal</w:t>
-      </w:r>
-      <w:proofErr w:type="spellEnd"/>
-      <w:r>
-        <w:rPr>
-          <w:rFonts w:asciiTheme="majorBidi" w:hAnsiTheme="majorBidi" w:cstheme="majorBidi"/>
-        </w:rPr>
-        <w:t xml:space="preserve"> </w:t>
+        <w:t xml:space="preserve">. Namun hal ini tidak menghalangi keinginan pendiri YAPASIM untuk mengelola universitas, tepatnya pada tanggal </w:t>
       </w:r>
       <w:hyperlink r:id="rId29" w:tooltip="25" w:history="1">
         <w:r>
@@ -3169,283 +771,21 @@
         <w:rPr>
           <w:rFonts w:asciiTheme="majorBidi" w:hAnsiTheme="majorBidi" w:cstheme="majorBidi"/>
         </w:rPr>
-        <w:t xml:space="preserve"> </w:t>
-      </w:r>
-      <w:proofErr w:type="spellStart"/>
-      <w:r>
-        <w:rPr>
-          <w:rFonts w:asciiTheme="majorBidi" w:hAnsiTheme="majorBidi" w:cstheme="majorBidi"/>
-        </w:rPr>
-        <w:t>pengelola</w:t>
-      </w:r>
-      <w:proofErr w:type="spellEnd"/>
-      <w:r>
-        <w:rPr>
-          <w:rFonts w:asciiTheme="majorBidi" w:hAnsiTheme="majorBidi" w:cstheme="majorBidi"/>
-        </w:rPr>
-        <w:t xml:space="preserve"> </w:t>
-      </w:r>
-      <w:proofErr w:type="spellStart"/>
-      <w:r>
-        <w:rPr>
-          <w:rFonts w:asciiTheme="majorBidi" w:hAnsiTheme="majorBidi" w:cstheme="majorBidi"/>
-        </w:rPr>
-        <w:t>Yayasan</w:t>
-      </w:r>
-      <w:proofErr w:type="spellEnd"/>
-      <w:r>
-        <w:rPr>
-          <w:rFonts w:asciiTheme="majorBidi" w:hAnsiTheme="majorBidi" w:cstheme="majorBidi"/>
-        </w:rPr>
-        <w:t xml:space="preserve"> </w:t>
-      </w:r>
-      <w:proofErr w:type="spellStart"/>
-      <w:r>
-        <w:rPr>
-          <w:rFonts w:asciiTheme="majorBidi" w:hAnsiTheme="majorBidi" w:cstheme="majorBidi"/>
-        </w:rPr>
-        <w:t>Pendidikan</w:t>
-      </w:r>
-      <w:proofErr w:type="spellEnd"/>
-      <w:r>
-        <w:rPr>
-          <w:rFonts w:asciiTheme="majorBidi" w:hAnsiTheme="majorBidi" w:cstheme="majorBidi"/>
-        </w:rPr>
-        <w:t xml:space="preserve"> Kader </w:t>
-      </w:r>
-      <w:proofErr w:type="spellStart"/>
-      <w:r>
-        <w:rPr>
-          <w:rFonts w:asciiTheme="majorBidi" w:hAnsiTheme="majorBidi" w:cstheme="majorBidi"/>
-        </w:rPr>
-        <w:t>Keuangan</w:t>
-      </w:r>
-      <w:proofErr w:type="spellEnd"/>
-      <w:r>
-        <w:rPr>
-          <w:rFonts w:asciiTheme="majorBidi" w:hAnsiTheme="majorBidi" w:cstheme="majorBidi"/>
-        </w:rPr>
-        <w:t xml:space="preserve"> </w:t>
-      </w:r>
-      <w:proofErr w:type="spellStart"/>
-      <w:r>
-        <w:rPr>
-          <w:rFonts w:asciiTheme="majorBidi" w:hAnsiTheme="majorBidi" w:cstheme="majorBidi"/>
-        </w:rPr>
-        <w:t>dan</w:t>
-      </w:r>
-      <w:proofErr w:type="spellEnd"/>
-      <w:r>
-        <w:rPr>
-          <w:rFonts w:asciiTheme="majorBidi" w:hAnsiTheme="majorBidi" w:cstheme="majorBidi"/>
-        </w:rPr>
-        <w:t xml:space="preserve"> </w:t>
-      </w:r>
-      <w:proofErr w:type="spellStart"/>
-      <w:r>
-        <w:rPr>
-          <w:rFonts w:asciiTheme="majorBidi" w:hAnsiTheme="majorBidi" w:cstheme="majorBidi"/>
-        </w:rPr>
-        <w:t>Perbankan</w:t>
-      </w:r>
-      <w:proofErr w:type="spellEnd"/>
-      <w:r>
-        <w:rPr>
-          <w:rFonts w:asciiTheme="majorBidi" w:hAnsiTheme="majorBidi" w:cstheme="majorBidi"/>
-        </w:rPr>
-        <w:t xml:space="preserve"> yang </w:t>
-      </w:r>
-      <w:proofErr w:type="spellStart"/>
-      <w:r>
-        <w:rPr>
-          <w:rFonts w:asciiTheme="majorBidi" w:hAnsiTheme="majorBidi" w:cstheme="majorBidi"/>
-        </w:rPr>
-        <w:t>mengelola</w:t>
-      </w:r>
-      <w:proofErr w:type="spellEnd"/>
-      <w:r>
-        <w:rPr>
-          <w:rFonts w:asciiTheme="majorBidi" w:hAnsiTheme="majorBidi" w:cstheme="majorBidi"/>
-        </w:rPr>
-        <w:t xml:space="preserve"> </w:t>
-      </w:r>
-      <w:proofErr w:type="spellStart"/>
+        <w:t xml:space="preserve"> pengelola Yayasan Pendidikan Kader Keuangan dan Perbankan yang mengelola </w:t>
+      </w:r>
       <w:r>
         <w:rPr>
           <w:rFonts w:asciiTheme="majorBidi" w:hAnsiTheme="majorBidi" w:cstheme="majorBidi"/>
           <w:b/>
           <w:bCs/>
         </w:rPr>
-        <w:t>Universitas</w:t>
-      </w:r>
-      <w:proofErr w:type="spellEnd"/>
-      <w:r>
-        <w:rPr>
-          <w:rFonts w:asciiTheme="majorBidi" w:hAnsiTheme="majorBidi" w:cstheme="majorBidi"/>
-          <w:b/>
-          <w:bCs/>
-        </w:rPr>
-        <w:t xml:space="preserve"> Nasional Bandung</w:t>
-      </w:r>
-      <w:r>
-        <w:rPr>
-          <w:rFonts w:asciiTheme="majorBidi" w:hAnsiTheme="majorBidi" w:cstheme="majorBidi"/>
-        </w:rPr>
-        <w:t xml:space="preserve"> </w:t>
-      </w:r>
-      <w:proofErr w:type="spellStart"/>
-      <w:r>
-        <w:rPr>
-          <w:rFonts w:asciiTheme="majorBidi" w:hAnsiTheme="majorBidi" w:cstheme="majorBidi"/>
-        </w:rPr>
-        <w:t>menyerahkan</w:t>
-      </w:r>
-      <w:proofErr w:type="spellEnd"/>
-      <w:r>
-        <w:rPr>
-          <w:rFonts w:asciiTheme="majorBidi" w:hAnsiTheme="majorBidi" w:cstheme="majorBidi"/>
-        </w:rPr>
-        <w:t xml:space="preserve"> </w:t>
-      </w:r>
-      <w:proofErr w:type="spellStart"/>
-      <w:r>
-        <w:rPr>
-          <w:rFonts w:asciiTheme="majorBidi" w:hAnsiTheme="majorBidi" w:cstheme="majorBidi"/>
-        </w:rPr>
-        <w:t>pengelolaan</w:t>
-      </w:r>
-      <w:proofErr w:type="spellEnd"/>
-      <w:r>
-        <w:rPr>
-          <w:rFonts w:asciiTheme="majorBidi" w:hAnsiTheme="majorBidi" w:cstheme="majorBidi"/>
-        </w:rPr>
-        <w:t xml:space="preserve"> </w:t>
-      </w:r>
-      <w:proofErr w:type="spellStart"/>
-      <w:r>
-        <w:rPr>
-          <w:rFonts w:asciiTheme="majorBidi" w:hAnsiTheme="majorBidi" w:cstheme="majorBidi"/>
-        </w:rPr>
-        <w:t>Universitas</w:t>
-      </w:r>
-      <w:proofErr w:type="spellEnd"/>
-      <w:r>
-        <w:rPr>
-          <w:rFonts w:asciiTheme="majorBidi" w:hAnsiTheme="majorBidi" w:cstheme="majorBidi"/>
-        </w:rPr>
-        <w:t xml:space="preserve"> Nasional Bandung </w:t>
-      </w:r>
-      <w:proofErr w:type="spellStart"/>
-      <w:r>
-        <w:rPr>
-          <w:rFonts w:asciiTheme="majorBidi" w:hAnsiTheme="majorBidi" w:cstheme="majorBidi"/>
-        </w:rPr>
-        <w:t>kepada</w:t>
-      </w:r>
-      <w:proofErr w:type="spellEnd"/>
-      <w:r>
-        <w:rPr>
-          <w:rFonts w:asciiTheme="majorBidi" w:hAnsiTheme="majorBidi" w:cstheme="majorBidi"/>
-        </w:rPr>
-        <w:t xml:space="preserve"> </w:t>
-      </w:r>
-      <w:proofErr w:type="spellStart"/>
-      <w:r>
-        <w:rPr>
-          <w:rFonts w:asciiTheme="majorBidi" w:hAnsiTheme="majorBidi" w:cstheme="majorBidi"/>
-        </w:rPr>
-        <w:t>pendiri</w:t>
-      </w:r>
-      <w:proofErr w:type="spellEnd"/>
-      <w:r>
-        <w:rPr>
-          <w:rFonts w:asciiTheme="majorBidi" w:hAnsiTheme="majorBidi" w:cstheme="majorBidi"/>
-        </w:rPr>
-        <w:t xml:space="preserve"> YAPASIM. </w:t>
-      </w:r>
-      <w:proofErr w:type="spellStart"/>
-      <w:r>
-        <w:rPr>
-          <w:rFonts w:asciiTheme="majorBidi" w:hAnsiTheme="majorBidi" w:cstheme="majorBidi"/>
-        </w:rPr>
-        <w:t>Penyerahan</w:t>
-      </w:r>
-      <w:proofErr w:type="spellEnd"/>
-      <w:r>
-        <w:rPr>
-          <w:rFonts w:asciiTheme="majorBidi" w:hAnsiTheme="majorBidi" w:cstheme="majorBidi"/>
-        </w:rPr>
-        <w:t xml:space="preserve"> </w:t>
-      </w:r>
-      <w:proofErr w:type="spellStart"/>
-      <w:r>
-        <w:rPr>
-          <w:rFonts w:asciiTheme="majorBidi" w:hAnsiTheme="majorBidi" w:cstheme="majorBidi"/>
-        </w:rPr>
-        <w:t>tersebut</w:t>
-      </w:r>
-      <w:proofErr w:type="spellEnd"/>
-      <w:r>
-        <w:rPr>
-          <w:rFonts w:asciiTheme="majorBidi" w:hAnsiTheme="majorBidi" w:cstheme="majorBidi"/>
-        </w:rPr>
-        <w:t xml:space="preserve"> </w:t>
-      </w:r>
-      <w:proofErr w:type="spellStart"/>
-      <w:r>
-        <w:rPr>
-          <w:rFonts w:asciiTheme="majorBidi" w:hAnsiTheme="majorBidi" w:cstheme="majorBidi"/>
-        </w:rPr>
-        <w:t>dituangkan</w:t>
-      </w:r>
-      <w:proofErr w:type="spellEnd"/>
-      <w:r>
-        <w:rPr>
-          <w:rFonts w:asciiTheme="majorBidi" w:hAnsiTheme="majorBidi" w:cstheme="majorBidi"/>
-        </w:rPr>
-        <w:t xml:space="preserve"> </w:t>
-      </w:r>
-      <w:proofErr w:type="spellStart"/>
-      <w:r>
-        <w:rPr>
-          <w:rFonts w:asciiTheme="majorBidi" w:hAnsiTheme="majorBidi" w:cstheme="majorBidi"/>
-        </w:rPr>
-        <w:t>dalam</w:t>
-      </w:r>
-      <w:proofErr w:type="spellEnd"/>
-      <w:r>
-        <w:rPr>
-          <w:rFonts w:asciiTheme="majorBidi" w:hAnsiTheme="majorBidi" w:cstheme="majorBidi"/>
-        </w:rPr>
-        <w:t xml:space="preserve"> </w:t>
-      </w:r>
-      <w:proofErr w:type="spellStart"/>
-      <w:r>
-        <w:rPr>
-          <w:rFonts w:asciiTheme="majorBidi" w:hAnsiTheme="majorBidi" w:cstheme="majorBidi"/>
-        </w:rPr>
-        <w:t>akta</w:t>
-      </w:r>
-      <w:proofErr w:type="spellEnd"/>
-      <w:r>
-        <w:rPr>
-          <w:rFonts w:asciiTheme="majorBidi" w:hAnsiTheme="majorBidi" w:cstheme="majorBidi"/>
-        </w:rPr>
-        <w:t xml:space="preserve"> </w:t>
-      </w:r>
-      <w:proofErr w:type="spellStart"/>
-      <w:r>
-        <w:rPr>
-          <w:rFonts w:asciiTheme="majorBidi" w:hAnsiTheme="majorBidi" w:cstheme="majorBidi"/>
-        </w:rPr>
-        <w:t>notaris</w:t>
-      </w:r>
-      <w:proofErr w:type="spellEnd"/>
-      <w:r>
-        <w:rPr>
-          <w:rFonts w:asciiTheme="majorBidi" w:hAnsiTheme="majorBidi" w:cstheme="majorBidi"/>
-        </w:rPr>
-        <w:t xml:space="preserve"> No </w:t>
+        <w:t>Universitas Nasional Bandung</w:t>
+      </w:r>
+      <w:r>
+        <w:rPr>
+          <w:rFonts w:asciiTheme="majorBidi" w:hAnsiTheme="majorBidi" w:cstheme="majorBidi"/>
+        </w:rPr>
+        <w:t xml:space="preserve"> menyerahkan pengelolaan Universitas Nasional Bandung kepada pendiri YAPASIM. Penyerahan tersebut dituangkan dalam akta notaris No </w:t>
       </w:r>
       <w:hyperlink r:id="rId32" w:tooltip="25" w:history="1">
         <w:r>
@@ -3462,21 +802,7 @@
         <w:rPr>
           <w:rFonts w:asciiTheme="majorBidi" w:hAnsiTheme="majorBidi" w:cstheme="majorBidi"/>
         </w:rPr>
-        <w:t xml:space="preserve"> </w:t>
-      </w:r>
-      <w:proofErr w:type="spellStart"/>
-      <w:r>
-        <w:rPr>
-          <w:rFonts w:asciiTheme="majorBidi" w:hAnsiTheme="majorBidi" w:cstheme="majorBidi"/>
-        </w:rPr>
-        <w:t>tanggal</w:t>
-      </w:r>
-      <w:proofErr w:type="spellEnd"/>
-      <w:r>
-        <w:rPr>
-          <w:rFonts w:asciiTheme="majorBidi" w:hAnsiTheme="majorBidi" w:cstheme="majorBidi"/>
-        </w:rPr>
-        <w:t xml:space="preserve"> 25 </w:t>
+        <w:t xml:space="preserve"> tanggal 25 </w:t>
       </w:r>
       <w:hyperlink r:id="rId33" w:tooltip="September" w:history="1">
         <w:r>
@@ -3510,63 +836,7 @@
         <w:rPr>
           <w:rFonts w:asciiTheme="majorBidi" w:hAnsiTheme="majorBidi" w:cstheme="majorBidi"/>
         </w:rPr>
-        <w:t xml:space="preserve"> </w:t>
-      </w:r>
-      <w:proofErr w:type="spellStart"/>
-      <w:r>
-        <w:rPr>
-          <w:rFonts w:asciiTheme="majorBidi" w:hAnsiTheme="majorBidi" w:cstheme="majorBidi"/>
-        </w:rPr>
-        <w:t>didepan</w:t>
-      </w:r>
-      <w:proofErr w:type="spellEnd"/>
-      <w:r>
-        <w:rPr>
-          <w:rFonts w:asciiTheme="majorBidi" w:hAnsiTheme="majorBidi" w:cstheme="majorBidi"/>
-        </w:rPr>
-        <w:t xml:space="preserve"> </w:t>
-      </w:r>
-      <w:proofErr w:type="spellStart"/>
-      <w:r>
-        <w:rPr>
-          <w:rFonts w:asciiTheme="majorBidi" w:hAnsiTheme="majorBidi" w:cstheme="majorBidi"/>
-        </w:rPr>
-        <w:t>Notaris</w:t>
-      </w:r>
-      <w:proofErr w:type="spellEnd"/>
-      <w:r>
-        <w:rPr>
-          <w:rFonts w:asciiTheme="majorBidi" w:hAnsiTheme="majorBidi" w:cstheme="majorBidi"/>
-        </w:rPr>
-        <w:t xml:space="preserve"> R. </w:t>
-      </w:r>
-      <w:proofErr w:type="spellStart"/>
-      <w:r>
-        <w:rPr>
-          <w:rFonts w:asciiTheme="majorBidi" w:hAnsiTheme="majorBidi" w:cstheme="majorBidi"/>
-        </w:rPr>
-        <w:t>Sabar</w:t>
-      </w:r>
-      <w:proofErr w:type="spellEnd"/>
-      <w:r>
-        <w:rPr>
-          <w:rFonts w:asciiTheme="majorBidi" w:hAnsiTheme="majorBidi" w:cstheme="majorBidi"/>
-        </w:rPr>
-        <w:t xml:space="preserve"> </w:t>
-      </w:r>
-      <w:proofErr w:type="spellStart"/>
-      <w:r>
-        <w:rPr>
-          <w:rFonts w:asciiTheme="majorBidi" w:hAnsiTheme="majorBidi" w:cstheme="majorBidi"/>
-        </w:rPr>
-        <w:t>Partakoesoema</w:t>
-      </w:r>
-      <w:proofErr w:type="spellEnd"/>
-      <w:r>
-        <w:rPr>
-          <w:rFonts w:asciiTheme="majorBidi" w:hAnsiTheme="majorBidi" w:cstheme="majorBidi"/>
-        </w:rPr>
-        <w:t>, SH.MH.</w:t>
+        <w:t xml:space="preserve"> didepan Notaris R. Sabar Partakoesoema, SH.MH.</w:t>
       </w:r>
     </w:p>
     <w:p>
@@ -4294,10 +1564,10 @@
             <v:path o:extrusionok="f" gradientshapeok="t" o:connecttype="rect"/>
             <o:lock v:ext="edit" aspectratio="t"/>
           </v:shapetype>
-          <v:shape id="_x0000_i1025" type="#_x0000_t75" style="width:374.75pt;height:286.3pt" o:ole="">
+          <v:shape id="_x0000_i1025" type="#_x0000_t75" style="width:375pt;height:286.5pt" o:ole="">
             <v:imagedata r:id="rId35" o:title=""/>
           </v:shape>
-          <o:OLEObject Type="Embed" ProgID="Visio.Drawing.11" ShapeID="_x0000_i1025" DrawAspect="Content" ObjectID="_1575824060" r:id="rId36"/>
+          <o:OLEObject Type="Embed" ProgID="Visio.Drawing.11" ShapeID="_x0000_i1025" DrawAspect="Content" ObjectID="_1583689717" r:id="rId36"/>
         </w:object>
       </w:r>
     </w:p>
@@ -5467,10 +2737,10 @@
       </w:r>
       <w:r>
         <w:object w:dxaOrig="13414" w:dyaOrig="15769">
-          <v:shape id="_x0000_i1026" type="#_x0000_t75" style="width:396.3pt;height:466pt" o:ole="">
+          <v:shape id="_x0000_i1026" type="#_x0000_t75" style="width:396.75pt;height:465.75pt" o:ole="">
             <v:imagedata r:id="rId37" o:title=""/>
           </v:shape>
-          <o:OLEObject Type="Embed" ProgID="Visio.Drawing.11" ShapeID="_x0000_i1026" DrawAspect="Content" ObjectID="_1575824061" r:id="rId38"/>
+          <o:OLEObject Type="Embed" ProgID="Visio.Drawing.11" ShapeID="_x0000_i1026" DrawAspect="Content" ObjectID="_1583689718" r:id="rId38"/>
         </w:object>
       </w:r>
     </w:p>
@@ -7440,80 +4710,18 @@
         <w:spacing w:line="480" w:lineRule="auto"/>
         <w:jc w:val="both"/>
         <w:rPr>
-          <w:rFonts w:asciiTheme="majorBidi" w:hAnsiTheme="majorBidi" w:cstheme="majorBidi"/>
-          <w:sz w:val="24"/>
-          <w:szCs w:val="24"/>
-        </w:rPr>
-      </w:pPr>
-      <w:r>
-        <w:rPr>
-          <w:rFonts w:asciiTheme="majorBidi" w:hAnsiTheme="majorBidi" w:cstheme="majorBidi"/>
-          <w:sz w:val="24"/>
-          <w:szCs w:val="24"/>
-        </w:rPr>
-        <w:t xml:space="preserve">Minimal </w:t>
-      </w:r>
-      <w:proofErr w:type="spellStart"/>
-      <w:r>
-        <w:rPr>
-          <w:rFonts w:asciiTheme="majorBidi" w:hAnsiTheme="majorBidi" w:cstheme="majorBidi"/>
-          <w:sz w:val="24"/>
-          <w:szCs w:val="24"/>
-        </w:rPr>
-        <w:t>menggunakan</w:t>
-      </w:r>
-      <w:proofErr w:type="spellEnd"/>
-      <w:r>
-        <w:rPr>
-          <w:rFonts w:asciiTheme="majorBidi" w:hAnsiTheme="majorBidi" w:cstheme="majorBidi"/>
-          <w:sz w:val="24"/>
-          <w:szCs w:val="24"/>
-        </w:rPr>
-        <w:t xml:space="preserve"> </w:t>
-      </w:r>
-      <w:proofErr w:type="spellStart"/>
-      <w:r>
-        <w:rPr>
-          <w:rFonts w:asciiTheme="majorBidi" w:hAnsiTheme="majorBidi" w:cstheme="majorBidi"/>
-          <w:sz w:val="24"/>
-          <w:szCs w:val="24"/>
-        </w:rPr>
-        <w:t>Sistem</w:t>
-      </w:r>
-      <w:proofErr w:type="spellEnd"/>
-      <w:r>
-        <w:rPr>
-          <w:rFonts w:asciiTheme="majorBidi" w:hAnsiTheme="majorBidi" w:cstheme="majorBidi"/>
-          <w:sz w:val="24"/>
-          <w:szCs w:val="24"/>
-        </w:rPr>
-        <w:t xml:space="preserve"> </w:t>
-      </w:r>
-      <w:proofErr w:type="spellStart"/>
-      <w:r>
-        <w:rPr>
-          <w:rFonts w:asciiTheme="majorBidi" w:hAnsiTheme="majorBidi" w:cstheme="majorBidi"/>
-          <w:sz w:val="24"/>
-          <w:szCs w:val="24"/>
-        </w:rPr>
-        <w:t>Operasi</w:t>
-      </w:r>
-      <w:proofErr w:type="spellEnd"/>
-      <w:r>
-        <w:rPr>
-          <w:rFonts w:asciiTheme="majorBidi" w:hAnsiTheme="majorBidi" w:cstheme="majorBidi"/>
-          <w:sz w:val="24"/>
-          <w:szCs w:val="24"/>
-        </w:rPr>
-        <w:t xml:space="preserve"> </w:t>
-      </w:r>
-      <w:r>
-        <w:rPr>
-          <w:rFonts w:asciiTheme="majorBidi" w:hAnsiTheme="majorBidi" w:cstheme="majorBidi"/>
-          <w:sz w:val="24"/>
-          <w:szCs w:val="24"/>
-        </w:rPr>
-        <w:t>Windows 7</w:t>
+          <w:rFonts w:ascii="Times New Roman" w:hAnsi="Times New Roman" w:cs="Times New Roman"/>
+          <w:sz w:val="24"/>
+          <w:szCs w:val="24"/>
+        </w:rPr>
+      </w:pPr>
+      <w:r>
+        <w:rPr>
+          <w:rFonts w:ascii="Times New Roman" w:hAnsi="Times New Roman" w:cs="Times New Roman"/>
+          <w:sz w:val="24"/>
+          <w:szCs w:val="24"/>
+        </w:rPr>
+        <w:t>Windows 7, 8, 10 32/64 bit</w:t>
       </w:r>
     </w:p>
     <w:p>
@@ -7537,7 +4745,15 @@
           <w:sz w:val="24"/>
           <w:szCs w:val="24"/>
         </w:rPr>
-        <w:t>RAM 1 GB atau yang lebih tinggi</w:t>
+        <w:t>RAM 2</w:t>
+      </w:r>
+      <w:r>
+        <w:rPr>
+          <w:rFonts w:asciiTheme="majorBidi" w:hAnsiTheme="majorBidi" w:cstheme="majorBidi"/>
+          <w:sz w:val="24"/>
+          <w:szCs w:val="24"/>
+        </w:rPr>
+        <w:t xml:space="preserve"> GB atau yang lebih tinggi</w:t>
       </w:r>
     </w:p>
     <w:p>
@@ -7637,7 +4853,7 @@
         <w:pStyle w:val="ListParagraph"/>
         <w:numPr>
           <w:ilvl w:val="0"/>
-          <w:numId w:val="1"/>
+          <w:numId w:val="2"/>
         </w:numPr>
         <w:spacing w:line="480" w:lineRule="auto"/>
         <w:jc w:val="both"/>
@@ -7652,72 +4868,9 @@
           <w:rFonts w:asciiTheme="majorBidi" w:hAnsiTheme="majorBidi" w:cstheme="majorBidi"/>
           <w:sz w:val="24"/>
           <w:szCs w:val="24"/>
-        </w:rPr>
-        <w:t>Keamanan</w:t>
-      </w:r>
-    </w:p>
-    <w:p>
-      <w:pPr>
-        <w:pStyle w:val="ListParagraph"/>
-        <w:spacing w:line="480" w:lineRule="auto"/>
-        <w:ind w:left="1800"/>
-        <w:jc w:val="both"/>
-        <w:rPr>
-          <w:rFonts w:asciiTheme="majorBidi" w:hAnsiTheme="majorBidi" w:cstheme="majorBidi"/>
-          <w:sz w:val="24"/>
-          <w:szCs w:val="24"/>
-        </w:rPr>
-      </w:pPr>
-      <w:r>
-        <w:rPr>
-          <w:rFonts w:asciiTheme="majorBidi" w:hAnsiTheme="majorBidi" w:cstheme="majorBidi"/>
-          <w:sz w:val="24"/>
-          <w:szCs w:val="24"/>
-          <w:lang w:val="id-ID"/>
-        </w:rPr>
-        <w:t xml:space="preserve">      </w:t>
-      </w:r>
-      <w:r>
-        <w:rPr>
-          <w:rFonts w:asciiTheme="majorBidi" w:hAnsiTheme="majorBidi" w:cstheme="majorBidi"/>
-          <w:sz w:val="24"/>
-          <w:szCs w:val="24"/>
-        </w:rPr>
-        <w:t xml:space="preserve">Dilengkapi dengan form login aplikasi, sehingga tidak sembarang orang dapat mengakses aplikasi ini. Hanya </w:t>
-      </w:r>
-      <w:r>
-        <w:rPr>
-          <w:rFonts w:asciiTheme="majorBidi" w:hAnsiTheme="majorBidi" w:cstheme="majorBidi"/>
-          <w:sz w:val="24"/>
-          <w:szCs w:val="24"/>
-          <w:lang w:val="id-ID"/>
-        </w:rPr>
-        <w:t xml:space="preserve">penyusun borang akreditasi </w:t>
-      </w:r>
-      <w:r>
-        <w:rPr>
-          <w:rFonts w:asciiTheme="majorBidi" w:hAnsiTheme="majorBidi" w:cstheme="majorBidi"/>
-          <w:sz w:val="24"/>
-          <w:szCs w:val="24"/>
-        </w:rPr>
-        <w:t xml:space="preserve">yang ditugaskan untuk </w:t>
-      </w:r>
-      <w:r>
-        <w:rPr>
-          <w:rFonts w:asciiTheme="majorBidi" w:hAnsiTheme="majorBidi" w:cstheme="majorBidi"/>
-          <w:sz w:val="24"/>
-          <w:szCs w:val="24"/>
-          <w:lang w:val="id-ID"/>
-        </w:rPr>
-        <w:t>melakukan penyusunan borang saja</w:t>
-      </w:r>
-      <w:r>
-        <w:rPr>
-          <w:rFonts w:asciiTheme="majorBidi" w:hAnsiTheme="majorBidi" w:cstheme="majorBidi"/>
-          <w:sz w:val="24"/>
-          <w:szCs w:val="24"/>
-        </w:rPr>
-        <w:t xml:space="preserve"> yang dapat mengakses aplikasi ini. </w:t>
+          <w:lang w:val="id-ID"/>
+        </w:rPr>
+        <w:t>Google Chrome versi 65.0.3325.181</w:t>
       </w:r>
     </w:p>
     <w:p>
@@ -7741,6 +4894,108 @@
           <w:sz w:val="24"/>
           <w:szCs w:val="24"/>
         </w:rPr>
+        <w:t>Keamanan</w:t>
+      </w:r>
+    </w:p>
+    <w:p>
+      <w:pPr>
+        <w:pStyle w:val="ListParagraph"/>
+        <w:spacing w:line="480" w:lineRule="auto"/>
+        <w:ind w:left="1800"/>
+        <w:jc w:val="both"/>
+        <w:rPr>
+          <w:rFonts w:asciiTheme="majorBidi" w:hAnsiTheme="majorBidi" w:cstheme="majorBidi"/>
+          <w:sz w:val="24"/>
+          <w:szCs w:val="24"/>
+        </w:rPr>
+      </w:pPr>
+      <w:r>
+        <w:rPr>
+          <w:rFonts w:asciiTheme="majorBidi" w:hAnsiTheme="majorBidi" w:cstheme="majorBidi"/>
+          <w:sz w:val="24"/>
+          <w:szCs w:val="24"/>
+          <w:lang w:val="id-ID"/>
+        </w:rPr>
+        <w:t xml:space="preserve">      </w:t>
+      </w:r>
+      <w:r>
+        <w:rPr>
+          <w:rFonts w:asciiTheme="majorBidi" w:hAnsiTheme="majorBidi" w:cstheme="majorBidi"/>
+          <w:sz w:val="24"/>
+          <w:szCs w:val="24"/>
+        </w:rPr>
+        <w:t xml:space="preserve">Dilengkapi dengan form login aplikasi, sehingga tidak sembarang orang dapat mengakses aplikasi ini. Hanya </w:t>
+      </w:r>
+      <w:r>
+        <w:rPr>
+          <w:rFonts w:asciiTheme="majorBidi" w:hAnsiTheme="majorBidi" w:cstheme="majorBidi"/>
+          <w:sz w:val="24"/>
+          <w:szCs w:val="24"/>
+          <w:lang w:val="id-ID"/>
+        </w:rPr>
+        <w:t xml:space="preserve">penyusun borang akreditasi </w:t>
+      </w:r>
+      <w:r>
+        <w:rPr>
+          <w:rFonts w:asciiTheme="majorBidi" w:hAnsiTheme="majorBidi" w:cstheme="majorBidi"/>
+          <w:sz w:val="24"/>
+          <w:szCs w:val="24"/>
+        </w:rPr>
+        <w:t xml:space="preserve">yang ditugaskan untuk </w:t>
+      </w:r>
+      <w:r>
+        <w:rPr>
+          <w:rFonts w:asciiTheme="majorBidi" w:hAnsiTheme="majorBidi" w:cstheme="majorBidi"/>
+          <w:sz w:val="24"/>
+          <w:szCs w:val="24"/>
+          <w:lang w:val="id-ID"/>
+        </w:rPr>
+        <w:t>melakukan penyusunan borang saja</w:t>
+      </w:r>
+      <w:r>
+        <w:rPr>
+          <w:rFonts w:asciiTheme="majorBidi" w:hAnsiTheme="majorBidi" w:cstheme="majorBidi"/>
+          <w:sz w:val="24"/>
+          <w:szCs w:val="24"/>
+        </w:rPr>
+        <w:t xml:space="preserve"> yang dapat mengakses aplikasi ini. </w:t>
+      </w:r>
+    </w:p>
+    <w:p>
+      <w:pPr>
+        <w:pStyle w:val="ListParagraph"/>
+        <w:spacing w:line="480" w:lineRule="auto"/>
+        <w:ind w:left="1800"/>
+        <w:jc w:val="both"/>
+        <w:rPr>
+          <w:rFonts w:asciiTheme="majorBidi" w:hAnsiTheme="majorBidi" w:cstheme="majorBidi"/>
+          <w:sz w:val="24"/>
+          <w:szCs w:val="24"/>
+        </w:rPr>
+      </w:pPr>
+    </w:p>
+    <w:p>
+      <w:pPr>
+        <w:pStyle w:val="ListParagraph"/>
+        <w:numPr>
+          <w:ilvl w:val="0"/>
+          <w:numId w:val="1"/>
+        </w:numPr>
+        <w:spacing w:line="480" w:lineRule="auto"/>
+        <w:jc w:val="both"/>
+        <w:rPr>
+          <w:rFonts w:asciiTheme="majorBidi" w:hAnsiTheme="majorBidi" w:cstheme="majorBidi"/>
+          <w:sz w:val="24"/>
+          <w:szCs w:val="24"/>
+        </w:rPr>
+      </w:pPr>
+      <w:r>
+        <w:rPr>
+          <w:rFonts w:asciiTheme="majorBidi" w:hAnsiTheme="majorBidi" w:cstheme="majorBidi"/>
+          <w:sz w:val="24"/>
+          <w:szCs w:val="24"/>
+        </w:rPr>
+        <w:lastRenderedPageBreak/>
         <w:t>Software pendukung pembangun sistem</w:t>
       </w:r>
     </w:p>
@@ -7815,10 +5070,8 @@
           <w:rFonts w:asciiTheme="majorBidi" w:hAnsiTheme="majorBidi" w:cstheme="majorBidi"/>
           <w:sz w:val="24"/>
           <w:szCs w:val="24"/>
-          <w:lang w:val="id-ID"/>
-        </w:rPr>
-        <w:lastRenderedPageBreak/>
-        <w:t xml:space="preserve">RESTfull APIs sebagai </w:t>
+        </w:rPr>
+        <w:t xml:space="preserve">Apache sebagai </w:t>
       </w:r>
       <w:r>
         <w:rPr>
@@ -7827,9 +5080,8 @@
           <w:iCs/>
           <w:sz w:val="24"/>
           <w:szCs w:val="24"/>
-          <w:lang w:val="id-ID"/>
-        </w:rPr>
-        <w:t>web service</w:t>
+        </w:rPr>
+        <w:t>web server</w:t>
       </w:r>
     </w:p>
     <w:p>
@@ -7852,8 +5104,9 @@
           <w:rFonts w:asciiTheme="majorBidi" w:hAnsiTheme="majorBidi" w:cstheme="majorBidi"/>
           <w:sz w:val="24"/>
           <w:szCs w:val="24"/>
-        </w:rPr>
-        <w:t xml:space="preserve">Apache Tomcat sebagai </w:t>
+          <w:lang w:val="id-ID"/>
+        </w:rPr>
+        <w:t xml:space="preserve">MySQl sebagai </w:t>
       </w:r>
       <w:r>
         <w:rPr>
@@ -7862,8 +5115,9 @@
           <w:iCs/>
           <w:sz w:val="24"/>
           <w:szCs w:val="24"/>
-        </w:rPr>
-        <w:t>web server</w:t>
+          <w:lang w:val="id-ID"/>
+        </w:rPr>
+        <w:t>databasae</w:t>
       </w:r>
     </w:p>
     <w:p>
@@ -7886,44 +5140,25 @@
           <w:rFonts w:asciiTheme="majorBidi" w:hAnsiTheme="majorBidi" w:cstheme="majorBidi"/>
           <w:sz w:val="24"/>
           <w:szCs w:val="24"/>
-          <w:lang w:val="id-ID"/>
-        </w:rPr>
-        <w:t xml:space="preserve">MySQl sebagai </w:t>
-      </w:r>
-      <w:r>
-        <w:rPr>
-          <w:rFonts w:asciiTheme="majorBidi" w:hAnsiTheme="majorBidi" w:cstheme="majorBidi"/>
-          <w:i/>
-          <w:iCs/>
-          <w:sz w:val="24"/>
-          <w:szCs w:val="24"/>
-          <w:lang w:val="id-ID"/>
-        </w:rPr>
-        <w:t>databasae</w:t>
-      </w:r>
-    </w:p>
-    <w:p>
-      <w:pPr>
-        <w:pStyle w:val="ListParagraph"/>
-        <w:numPr>
-          <w:ilvl w:val="0"/>
-          <w:numId w:val="3"/>
-        </w:numPr>
-        <w:spacing w:line="480" w:lineRule="auto"/>
-        <w:jc w:val="both"/>
-        <w:rPr>
-          <w:rFonts w:asciiTheme="majorBidi" w:hAnsiTheme="majorBidi" w:cstheme="majorBidi"/>
-          <w:sz w:val="24"/>
-          <w:szCs w:val="24"/>
-        </w:rPr>
-      </w:pPr>
-      <w:r>
-        <w:rPr>
-          <w:rFonts w:asciiTheme="majorBidi" w:hAnsiTheme="majorBidi" w:cstheme="majorBidi"/>
-          <w:sz w:val="24"/>
-          <w:szCs w:val="24"/>
-        </w:rPr>
-        <w:t xml:space="preserve">Mozilla Firefox sebagai </w:t>
+        </w:rPr>
+        <w:t>Mozilla Firefox</w:t>
+      </w:r>
+      <w:r>
+        <w:rPr>
+          <w:rFonts w:asciiTheme="majorBidi" w:hAnsiTheme="majorBidi" w:cstheme="majorBidi"/>
+          <w:sz w:val="24"/>
+          <w:szCs w:val="24"/>
+          <w:lang w:val="id-ID"/>
+        </w:rPr>
+        <w:t xml:space="preserve"> atau Google Chrome</w:t>
+      </w:r>
+      <w:r>
+        <w:rPr>
+          <w:rFonts w:asciiTheme="majorBidi" w:hAnsiTheme="majorBidi" w:cstheme="majorBidi"/>
+          <w:sz w:val="24"/>
+          <w:szCs w:val="24"/>
+        </w:rPr>
+        <w:t xml:space="preserve"> sebagai </w:t>
       </w:r>
       <w:r>
         <w:rPr>
@@ -8005,18 +5240,8 @@
           <w:sz w:val="24"/>
           <w:szCs w:val="24"/>
         </w:rPr>
-        <w:t xml:space="preserve">, yaitu sebagai </w:t>
-      </w:r>
-      <w:proofErr w:type="gramStart"/>
-      <w:r>
-        <w:rPr>
-          <w:rFonts w:asciiTheme="majorBidi" w:hAnsiTheme="majorBidi" w:cstheme="majorBidi"/>
-          <w:sz w:val="24"/>
-          <w:szCs w:val="24"/>
-        </w:rPr>
-        <w:t>berikut :</w:t>
-      </w:r>
-      <w:proofErr w:type="gramEnd"/>
+        <w:t>, yaitu sebagai berikut :</w:t>
+      </w:r>
     </w:p>
     <w:p>
       <w:pPr>
@@ -8060,13 +5285,15 @@
         </w:rPr>
         <w:t>web</w:t>
       </w:r>
-      <w:r>
-        <w:rPr>
-          <w:rFonts w:asciiTheme="majorBidi" w:hAnsiTheme="majorBidi" w:cstheme="majorBidi"/>
-          <w:sz w:val="24"/>
-          <w:szCs w:val="24"/>
-        </w:rPr>
-        <w:t xml:space="preserve"> .</w:t>
+      <w:bookmarkStart w:id="0" w:name="_GoBack"/>
+      <w:bookmarkEnd w:id="0"/>
+      <w:r>
+        <w:rPr>
+          <w:rFonts w:asciiTheme="majorBidi" w:hAnsiTheme="majorBidi" w:cstheme="majorBidi"/>
+          <w:sz w:val="24"/>
+          <w:szCs w:val="24"/>
+        </w:rPr>
+        <w:t>.</w:t>
       </w:r>
     </w:p>
     <w:p>
@@ -8194,10 +5421,7 @@
       </w:pPr>
     </w:p>
     <w:p/>
-    <w:p>
-      <w:bookmarkStart w:id="0" w:name="_GoBack"/>
-      <w:bookmarkEnd w:id="0"/>
-    </w:p>
+    <w:p/>
     <w:sectPr>
       <w:headerReference w:type="default" r:id="rId39"/>
       <w:pgSz w:w="11906" w:h="16838"/>
@@ -8315,7 +5539,7 @@
 
 <file path=word/numbering.xml><?xml version="1.0" encoding="utf-8"?>
 <w:numbering xmlns:wpc="http://schemas.microsoft.com/office/word/2010/wordprocessingCanvas" xmlns:mc="http://schemas.openxmlformats.org/markup-compatibility/2006" xmlns:o="urn:schemas-microsoft-com:office:office" xmlns:r="http://schemas.openxmlformats.org/officeDocument/2006/relationships" xmlns:m="http://schemas.openxmlformats.org/officeDocument/2006/math" xmlns:v="urn:schemas-microsoft-com:vml" xmlns:wp14="http://schemas.microsoft.com/office/word/2010/wordprocessingDrawing" xmlns:wp="http://schemas.openxmlformats.org/drawingml/2006/wordprocessingDrawing" xmlns:w10="urn:schemas-microsoft-com:office:word" xmlns:w="http://schemas.openxmlformats.org/wordprocessingml/2006/main" xmlns:w14="http://schemas.microsoft.com/office/word/2010/wordml" xmlns:w15="http://schemas.microsoft.com/office/word/2012/wordml" xmlns:wpg="http://schemas.microsoft.com/office/word/2010/wordprocessingGroup" xmlns:wpi="http://schemas.microsoft.com/office/word/2010/wordprocessingInk" xmlns:wne="http://schemas.microsoft.com/office/word/2006/wordml" xmlns:wps="http://schemas.microsoft.com/office/word/2010/wordprocessingShape" mc:Ignorable="w14 w15 wp14">
-  <w:abstractNum w:abstractNumId="0" w15:restartNumberingAfterBreak="0">
+  <w:abstractNum w:abstractNumId="0">
     <w:nsid w:val="071E3D5E"/>
     <w:multiLevelType w:val="hybridMultilevel"/>
     <w:tmpl w:val="8E6C2C46"/>
@@ -8404,7 +5628,7 @@
       </w:pPr>
     </w:lvl>
   </w:abstractNum>
-  <w:abstractNum w:abstractNumId="1" w15:restartNumberingAfterBreak="0">
+  <w:abstractNum w:abstractNumId="1">
     <w:nsid w:val="0B9E5430"/>
     <w:multiLevelType w:val="hybridMultilevel"/>
     <w:tmpl w:val="9848A11E"/>
@@ -8493,7 +5717,7 @@
       </w:pPr>
     </w:lvl>
   </w:abstractNum>
-  <w:abstractNum w:abstractNumId="2" w15:restartNumberingAfterBreak="0">
+  <w:abstractNum w:abstractNumId="2">
     <w:nsid w:val="10DA28B8"/>
     <w:multiLevelType w:val="hybridMultilevel"/>
     <w:tmpl w:val="1A4C1BA6"/>
@@ -8582,7 +5806,7 @@
       </w:pPr>
     </w:lvl>
   </w:abstractNum>
-  <w:abstractNum w:abstractNumId="3" w15:restartNumberingAfterBreak="0">
+  <w:abstractNum w:abstractNumId="3">
     <w:nsid w:val="293509BD"/>
     <w:multiLevelType w:val="hybridMultilevel"/>
     <w:tmpl w:val="E45AF3C8"/>
@@ -8671,7 +5895,7 @@
       </w:pPr>
     </w:lvl>
   </w:abstractNum>
-  <w:abstractNum w:abstractNumId="4" w15:restartNumberingAfterBreak="0">
+  <w:abstractNum w:abstractNumId="4">
     <w:nsid w:val="2ED31363"/>
     <w:multiLevelType w:val="hybridMultilevel"/>
     <w:tmpl w:val="FD60DAA2"/>
@@ -8784,7 +6008,7 @@
       </w:rPr>
     </w:lvl>
   </w:abstractNum>
-  <w:abstractNum w:abstractNumId="5" w15:restartNumberingAfterBreak="0">
+  <w:abstractNum w:abstractNumId="5">
     <w:nsid w:val="60514961"/>
     <w:multiLevelType w:val="hybridMultilevel"/>
     <w:tmpl w:val="B3F8A5BE"/>
@@ -8897,7 +6121,7 @@
       </w:rPr>
     </w:lvl>
   </w:abstractNum>
-  <w:abstractNum w:abstractNumId="6" w15:restartNumberingAfterBreak="0">
+  <w:abstractNum w:abstractNumId="6">
     <w:nsid w:val="66FD36B6"/>
     <w:multiLevelType w:val="hybridMultilevel"/>
     <w:tmpl w:val="21AACA50"/>
@@ -9010,7 +6234,7 @@
       </w:rPr>
     </w:lvl>
   </w:abstractNum>
-  <w:abstractNum w:abstractNumId="7" w15:restartNumberingAfterBreak="0">
+  <w:abstractNum w:abstractNumId="7">
     <w:nsid w:val="6C304327"/>
     <w:multiLevelType w:val="hybridMultilevel"/>
     <w:tmpl w:val="C0422722"/>
@@ -9123,7 +6347,7 @@
       </w:rPr>
     </w:lvl>
   </w:abstractNum>
-  <w:abstractNum w:abstractNumId="8" w15:restartNumberingAfterBreak="0">
+  <w:abstractNum w:abstractNumId="8">
     <w:nsid w:val="793F38C0"/>
     <w:multiLevelType w:val="hybridMultilevel"/>
     <w:tmpl w:val="D250D6A4"/>
@@ -9236,7 +6460,7 @@
       </w:rPr>
     </w:lvl>
   </w:abstractNum>
-  <w:abstractNum w:abstractNumId="9" w15:restartNumberingAfterBreak="0">
+  <w:abstractNum w:abstractNumId="9">
     <w:nsid w:val="7C214F0E"/>
     <w:multiLevelType w:val="hybridMultilevel"/>
     <w:tmpl w:val="1212BB8C"/>
@@ -9325,7 +6549,7 @@
       </w:pPr>
     </w:lvl>
   </w:abstractNum>
-  <w:abstractNum w:abstractNumId="10" w15:restartNumberingAfterBreak="0">
+  <w:abstractNum w:abstractNumId="10">
     <w:nsid w:val="7E5E2DCC"/>
     <w:multiLevelType w:val="multilevel"/>
     <w:tmpl w:val="0B8C4642"/>

</xml_diff>